<commit_message>
Add initial implementation of Weather App with HTML, CSS, and JavaScript
- Created index.html with a basic structure for the Weather App, including input fields and a button.
- Added style.css for styling the app, including layout, colors, and button hover effects.
- Updated index.js to include a fetch request to the OpenWeatherMap API for weather data.
- Added a new Word document for notes on function definitions and calls.
</commit_message>
<xml_diff>
--- a/Notes_Guids/JavaScript কী.docx
+++ b/Notes_Guids/JavaScript কী.docx
@@ -31917,8 +31917,6 @@
               </w:rPr>
               <w:t>মিথ্যা</w:t>
             </w:r>
-            <w:bookmarkStart w:id="0" w:name="_GoBack"/>
-            <w:bookmarkEnd w:id="0"/>
             <w:r>
               <w:rPr>
                 <w:rFonts w:eastAsia="Times New Roman" w:cs="Times New Roman"/>
@@ -38098,6 +38096,2954 @@
       </w:tr>
     </w:tbl>
     <w:p/>
+    <w:p>
+      <w:bookmarkStart w:id="0" w:name="_GoBack"/>
+      <w:bookmarkEnd w:id="0"/>
+    </w:p>
+    <w:p/>
+    <w:p>
+      <w:pPr>
+        <w:pStyle w:val="Heading1"/>
+      </w:pPr>
+      <w:r>
+        <w:rPr>
+          <w:rFonts w:ascii="Segoe UI Symbol" w:hAnsi="Segoe UI Symbol" w:cs="Segoe UI Symbol"/>
+        </w:rPr>
+        <w:t>📘</w:t>
+      </w:r>
+      <w:r>
+        <w:t xml:space="preserve"> </w:t>
+      </w:r>
+      <w:r>
+        <w:rPr>
+          <w:rFonts w:ascii="Nirmala UI" w:hAnsi="Nirmala UI" w:cs="Nirmala UI"/>
+        </w:rPr>
+        <w:t>জাভাস্ক্রিপ্ট</w:t>
+      </w:r>
+      <w:r>
+        <w:t xml:space="preserve"> </w:t>
+      </w:r>
+      <w:r>
+        <w:rPr>
+          <w:rFonts w:ascii="Nirmala UI" w:hAnsi="Nirmala UI" w:cs="Nirmala UI"/>
+        </w:rPr>
+        <w:t>অপারেটর</w:t>
+      </w:r>
+      <w:r>
+        <w:t xml:space="preserve"> </w:t>
+      </w:r>
+      <w:r>
+        <w:rPr>
+          <w:rFonts w:ascii="Nirmala UI" w:hAnsi="Nirmala UI" w:cs="Nirmala UI"/>
+        </w:rPr>
+        <w:t>সমূহ</w:t>
+      </w:r>
+    </w:p>
+    <w:p>
+      <w:pPr>
+        <w:pStyle w:val="Heading2"/>
+      </w:pPr>
+      <w:r>
+        <w:t xml:space="preserve">1. </w:t>
+      </w:r>
+      <w:r>
+        <w:rPr>
+          <w:rStyle w:val="Strong"/>
+          <w:b/>
+          <w:bCs/>
+        </w:rPr>
+        <w:t>Comparison Operators</w:t>
+      </w:r>
+      <w:r>
+        <w:t xml:space="preserve"> (</w:t>
+      </w:r>
+      <w:r>
+        <w:rPr>
+          <w:rFonts w:ascii="Nirmala UI" w:hAnsi="Nirmala UI" w:cs="Nirmala UI"/>
+        </w:rPr>
+        <w:t>তুলনা</w:t>
+      </w:r>
+      <w:r>
+        <w:t xml:space="preserve"> </w:t>
+      </w:r>
+      <w:r>
+        <w:rPr>
+          <w:rFonts w:ascii="Nirmala UI" w:hAnsi="Nirmala UI" w:cs="Nirmala UI"/>
+        </w:rPr>
+        <w:t>করার</w:t>
+      </w:r>
+      <w:r>
+        <w:t xml:space="preserve"> </w:t>
+      </w:r>
+      <w:r>
+        <w:rPr>
+          <w:rFonts w:ascii="Nirmala UI" w:hAnsi="Nirmala UI" w:cs="Nirmala UI"/>
+        </w:rPr>
+        <w:t>জন্য</w:t>
+      </w:r>
+      <w:r>
+        <w:t>)</w:t>
+      </w:r>
+    </w:p>
+    <w:tbl>
+      <w:tblPr>
+        <w:tblW w:w="0" w:type="auto"/>
+        <w:tblCellSpacing w:w="15" w:type="dxa"/>
+        <w:tblCellMar>
+          <w:top w:w="15" w:type="dxa"/>
+          <w:left w:w="15" w:type="dxa"/>
+          <w:bottom w:w="15" w:type="dxa"/>
+          <w:right w:w="15" w:type="dxa"/>
+        </w:tblCellMar>
+        <w:tblLook w:val="04A0" w:firstRow="1" w:lastRow="0" w:firstColumn="1" w:lastColumn="0" w:noHBand="0" w:noVBand="1"/>
+      </w:tblPr>
+      <w:tblGrid>
+        <w:gridCol w:w="955"/>
+        <w:gridCol w:w="2071"/>
+        <w:gridCol w:w="4230"/>
+      </w:tblGrid>
+      <w:tr>
+        <w:trPr>
+          <w:tblHeader/>
+          <w:tblCellSpacing w:w="15" w:type="dxa"/>
+        </w:trPr>
+        <w:tc>
+          <w:tcPr>
+            <w:tcW w:w="0" w:type="auto"/>
+            <w:vAlign w:val="center"/>
+            <w:hideMark/>
+          </w:tcPr>
+          <w:p>
+            <w:pPr>
+              <w:jc w:val="center"/>
+              <w:rPr>
+                <w:b/>
+                <w:bCs/>
+              </w:rPr>
+            </w:pPr>
+            <w:r>
+              <w:rPr>
+                <w:b/>
+                <w:bCs/>
+              </w:rPr>
+              <w:t>Operator</w:t>
+            </w:r>
+          </w:p>
+        </w:tc>
+        <w:tc>
+          <w:tcPr>
+            <w:tcW w:w="0" w:type="auto"/>
+            <w:vAlign w:val="center"/>
+            <w:hideMark/>
+          </w:tcPr>
+          <w:p>
+            <w:pPr>
+              <w:jc w:val="center"/>
+              <w:rPr>
+                <w:b/>
+                <w:bCs/>
+              </w:rPr>
+            </w:pPr>
+            <w:r>
+              <w:rPr>
+                <w:b/>
+                <w:bCs/>
+              </w:rPr>
+              <w:t>Example</w:t>
+            </w:r>
+          </w:p>
+        </w:tc>
+        <w:tc>
+          <w:tcPr>
+            <w:tcW w:w="0" w:type="auto"/>
+            <w:vAlign w:val="center"/>
+            <w:hideMark/>
+          </w:tcPr>
+          <w:p>
+            <w:pPr>
+              <w:jc w:val="center"/>
+              <w:rPr>
+                <w:b/>
+                <w:bCs/>
+              </w:rPr>
+            </w:pPr>
+            <w:r>
+              <w:rPr>
+                <w:rFonts w:ascii="Nirmala UI" w:hAnsi="Nirmala UI" w:cs="Nirmala UI"/>
+                <w:b/>
+                <w:bCs/>
+              </w:rPr>
+              <w:t>কাজ</w:t>
+            </w:r>
+            <w:r>
+              <w:rPr>
+                <w:b/>
+                <w:bCs/>
+              </w:rPr>
+              <w:t xml:space="preserve"> </w:t>
+            </w:r>
+            <w:r>
+              <w:rPr>
+                <w:rFonts w:ascii="Nirmala UI" w:hAnsi="Nirmala UI" w:cs="Nirmala UI"/>
+                <w:b/>
+                <w:bCs/>
+              </w:rPr>
+              <w:t>কী</w:t>
+            </w:r>
+            <w:r>
+              <w:rPr>
+                <w:b/>
+                <w:bCs/>
+              </w:rPr>
+              <w:t xml:space="preserve"> </w:t>
+            </w:r>
+            <w:r>
+              <w:rPr>
+                <w:rFonts w:ascii="Nirmala UI" w:hAnsi="Nirmala UI" w:cs="Nirmala UI"/>
+                <w:b/>
+                <w:bCs/>
+              </w:rPr>
+              <w:t>করে</w:t>
+            </w:r>
+          </w:p>
+        </w:tc>
+      </w:tr>
+      <w:tr>
+        <w:trPr>
+          <w:tblCellSpacing w:w="15" w:type="dxa"/>
+        </w:trPr>
+        <w:tc>
+          <w:tcPr>
+            <w:tcW w:w="0" w:type="auto"/>
+            <w:vAlign w:val="center"/>
+            <w:hideMark/>
+          </w:tcPr>
+          <w:p>
+            <w:r>
+              <w:rPr>
+                <w:rStyle w:val="HTMLCode"/>
+                <w:rFonts w:eastAsiaTheme="minorHAnsi"/>
+              </w:rPr>
+              <w:t>==</w:t>
+            </w:r>
+          </w:p>
+        </w:tc>
+        <w:tc>
+          <w:tcPr>
+            <w:tcW w:w="0" w:type="auto"/>
+            <w:vAlign w:val="center"/>
+            <w:hideMark/>
+          </w:tcPr>
+          <w:p>
+            <w:r>
+              <w:rPr>
+                <w:rStyle w:val="HTMLCode"/>
+                <w:rFonts w:eastAsiaTheme="minorHAnsi"/>
+              </w:rPr>
+              <w:t>5 == "5"</w:t>
+            </w:r>
+            <w:r>
+              <w:t xml:space="preserve"> → </w:t>
+            </w:r>
+            <w:r>
+              <w:rPr>
+                <w:rStyle w:val="HTMLCode"/>
+                <w:rFonts w:eastAsiaTheme="minorHAnsi"/>
+              </w:rPr>
+              <w:t>true</w:t>
+            </w:r>
+          </w:p>
+        </w:tc>
+        <w:tc>
+          <w:tcPr>
+            <w:tcW w:w="0" w:type="auto"/>
+            <w:vAlign w:val="center"/>
+            <w:hideMark/>
+          </w:tcPr>
+          <w:p>
+            <w:r>
+              <w:rPr>
+                <w:rFonts w:ascii="Nirmala UI" w:hAnsi="Nirmala UI" w:cs="Nirmala UI"/>
+              </w:rPr>
+              <w:t>শুধু</w:t>
+            </w:r>
+            <w:r>
+              <w:t xml:space="preserve"> </w:t>
+            </w:r>
+            <w:r>
+              <w:rPr>
+                <w:rFonts w:ascii="Nirmala UI" w:hAnsi="Nirmala UI" w:cs="Nirmala UI"/>
+              </w:rPr>
+              <w:t>ভ্যালু</w:t>
+            </w:r>
+            <w:r>
+              <w:t xml:space="preserve"> </w:t>
+            </w:r>
+            <w:r>
+              <w:rPr>
+                <w:rFonts w:ascii="Nirmala UI" w:hAnsi="Nirmala UI" w:cs="Nirmala UI"/>
+              </w:rPr>
+              <w:t>চেক</w:t>
+            </w:r>
+            <w:r>
+              <w:t xml:space="preserve"> </w:t>
+            </w:r>
+            <w:r>
+              <w:rPr>
+                <w:rFonts w:ascii="Nirmala UI" w:hAnsi="Nirmala UI" w:cs="Nirmala UI"/>
+              </w:rPr>
+              <w:t>করে</w:t>
+            </w:r>
+            <w:r>
+              <w:t xml:space="preserve"> (</w:t>
+            </w:r>
+            <w:r>
+              <w:rPr>
+                <w:rFonts w:ascii="Nirmala UI" w:hAnsi="Nirmala UI" w:cs="Nirmala UI"/>
+              </w:rPr>
+              <w:t>টাইপ</w:t>
+            </w:r>
+            <w:r>
+              <w:t xml:space="preserve"> </w:t>
+            </w:r>
+            <w:r>
+              <w:rPr>
+                <w:rFonts w:ascii="Nirmala UI" w:hAnsi="Nirmala UI" w:cs="Nirmala UI"/>
+              </w:rPr>
+              <w:t>চেক</w:t>
+            </w:r>
+            <w:r>
+              <w:t xml:space="preserve"> </w:t>
+            </w:r>
+            <w:r>
+              <w:rPr>
+                <w:rFonts w:ascii="Nirmala UI" w:hAnsi="Nirmala UI" w:cs="Nirmala UI"/>
+              </w:rPr>
+              <w:t>করে</w:t>
+            </w:r>
+            <w:r>
+              <w:t xml:space="preserve"> </w:t>
+            </w:r>
+            <w:r>
+              <w:rPr>
+                <w:rFonts w:ascii="Nirmala UI" w:hAnsi="Nirmala UI" w:cs="Nirmala UI"/>
+              </w:rPr>
+              <w:t>না</w:t>
+            </w:r>
+            <w:r>
+              <w:t>)</w:t>
+            </w:r>
+          </w:p>
+        </w:tc>
+      </w:tr>
+      <w:tr>
+        <w:trPr>
+          <w:tblCellSpacing w:w="15" w:type="dxa"/>
+        </w:trPr>
+        <w:tc>
+          <w:tcPr>
+            <w:tcW w:w="0" w:type="auto"/>
+            <w:vAlign w:val="center"/>
+            <w:hideMark/>
+          </w:tcPr>
+          <w:p>
+            <w:r>
+              <w:rPr>
+                <w:rStyle w:val="HTMLCode"/>
+                <w:rFonts w:eastAsiaTheme="minorHAnsi"/>
+              </w:rPr>
+              <w:t>===</w:t>
+            </w:r>
+          </w:p>
+        </w:tc>
+        <w:tc>
+          <w:tcPr>
+            <w:tcW w:w="0" w:type="auto"/>
+            <w:vAlign w:val="center"/>
+            <w:hideMark/>
+          </w:tcPr>
+          <w:p>
+            <w:r>
+              <w:rPr>
+                <w:rStyle w:val="HTMLCode"/>
+                <w:rFonts w:eastAsiaTheme="minorHAnsi"/>
+              </w:rPr>
+              <w:t>5 === "5"</w:t>
+            </w:r>
+            <w:r>
+              <w:t xml:space="preserve"> → </w:t>
+            </w:r>
+            <w:r>
+              <w:rPr>
+                <w:rStyle w:val="HTMLCode"/>
+                <w:rFonts w:eastAsiaTheme="minorHAnsi"/>
+              </w:rPr>
+              <w:t>false</w:t>
+            </w:r>
+          </w:p>
+        </w:tc>
+        <w:tc>
+          <w:tcPr>
+            <w:tcW w:w="0" w:type="auto"/>
+            <w:vAlign w:val="center"/>
+            <w:hideMark/>
+          </w:tcPr>
+          <w:p>
+            <w:r>
+              <w:rPr>
+                <w:rFonts w:ascii="Nirmala UI" w:hAnsi="Nirmala UI" w:cs="Nirmala UI"/>
+              </w:rPr>
+              <w:t>ভ্যালু</w:t>
+            </w:r>
+            <w:r>
+              <w:t xml:space="preserve"> + </w:t>
+            </w:r>
+            <w:r>
+              <w:rPr>
+                <w:rFonts w:ascii="Nirmala UI" w:hAnsi="Nirmala UI" w:cs="Nirmala UI"/>
+              </w:rPr>
+              <w:t>টাইপ</w:t>
+            </w:r>
+            <w:r>
+              <w:t xml:space="preserve"> </w:t>
+            </w:r>
+            <w:r>
+              <w:rPr>
+                <w:rFonts w:ascii="Nirmala UI" w:hAnsi="Nirmala UI" w:cs="Nirmala UI"/>
+              </w:rPr>
+              <w:t>দুটোই</w:t>
+            </w:r>
+            <w:r>
+              <w:t xml:space="preserve"> </w:t>
+            </w:r>
+            <w:r>
+              <w:rPr>
+                <w:rFonts w:ascii="Nirmala UI" w:hAnsi="Nirmala UI" w:cs="Nirmala UI"/>
+              </w:rPr>
+              <w:t>চেক</w:t>
+            </w:r>
+            <w:r>
+              <w:t xml:space="preserve"> </w:t>
+            </w:r>
+            <w:r>
+              <w:rPr>
+                <w:rFonts w:ascii="Nirmala UI" w:hAnsi="Nirmala UI" w:cs="Nirmala UI"/>
+              </w:rPr>
+              <w:t>করে</w:t>
+            </w:r>
+            <w:r>
+              <w:t xml:space="preserve"> (strict equality)</w:t>
+            </w:r>
+          </w:p>
+        </w:tc>
+      </w:tr>
+      <w:tr>
+        <w:trPr>
+          <w:tblCellSpacing w:w="15" w:type="dxa"/>
+        </w:trPr>
+        <w:tc>
+          <w:tcPr>
+            <w:tcW w:w="0" w:type="auto"/>
+            <w:vAlign w:val="center"/>
+            <w:hideMark/>
+          </w:tcPr>
+          <w:p>
+            <w:r>
+              <w:rPr>
+                <w:rStyle w:val="HTMLCode"/>
+                <w:rFonts w:eastAsiaTheme="minorHAnsi"/>
+              </w:rPr>
+              <w:t>!=</w:t>
+            </w:r>
+          </w:p>
+        </w:tc>
+        <w:tc>
+          <w:tcPr>
+            <w:tcW w:w="0" w:type="auto"/>
+            <w:vAlign w:val="center"/>
+            <w:hideMark/>
+          </w:tcPr>
+          <w:p>
+            <w:r>
+              <w:rPr>
+                <w:rStyle w:val="HTMLCode"/>
+                <w:rFonts w:eastAsiaTheme="minorHAnsi"/>
+              </w:rPr>
+              <w:t>5 != "5"</w:t>
+            </w:r>
+            <w:r>
+              <w:t xml:space="preserve"> → </w:t>
+            </w:r>
+            <w:r>
+              <w:rPr>
+                <w:rStyle w:val="HTMLCode"/>
+                <w:rFonts w:eastAsiaTheme="minorHAnsi"/>
+              </w:rPr>
+              <w:t>false</w:t>
+            </w:r>
+          </w:p>
+        </w:tc>
+        <w:tc>
+          <w:tcPr>
+            <w:tcW w:w="0" w:type="auto"/>
+            <w:vAlign w:val="center"/>
+            <w:hideMark/>
+          </w:tcPr>
+          <w:p>
+            <w:r>
+              <w:rPr>
+                <w:rFonts w:ascii="Nirmala UI" w:hAnsi="Nirmala UI" w:cs="Nirmala UI"/>
+              </w:rPr>
+              <w:t>শুধু</w:t>
+            </w:r>
+            <w:r>
+              <w:t xml:space="preserve"> </w:t>
+            </w:r>
+            <w:r>
+              <w:rPr>
+                <w:rFonts w:ascii="Nirmala UI" w:hAnsi="Nirmala UI" w:cs="Nirmala UI"/>
+              </w:rPr>
+              <w:t>ভ্যালু</w:t>
+            </w:r>
+            <w:r>
+              <w:t xml:space="preserve"> </w:t>
+            </w:r>
+            <w:r>
+              <w:rPr>
+                <w:rFonts w:ascii="Nirmala UI" w:hAnsi="Nirmala UI" w:cs="Nirmala UI"/>
+              </w:rPr>
+              <w:t>চেক</w:t>
+            </w:r>
+            <w:r>
+              <w:t xml:space="preserve"> </w:t>
+            </w:r>
+            <w:r>
+              <w:rPr>
+                <w:rFonts w:ascii="Nirmala UI" w:hAnsi="Nirmala UI" w:cs="Nirmala UI"/>
+              </w:rPr>
+              <w:t>করে</w:t>
+            </w:r>
+            <w:r>
+              <w:t xml:space="preserve"> </w:t>
+            </w:r>
+            <w:r>
+              <w:rPr>
+                <w:rFonts w:ascii="Nirmala UI" w:hAnsi="Nirmala UI" w:cs="Nirmala UI"/>
+              </w:rPr>
+              <w:t>অসমান</w:t>
+            </w:r>
+            <w:r>
+              <w:t xml:space="preserve"> </w:t>
+            </w:r>
+            <w:r>
+              <w:rPr>
+                <w:rFonts w:ascii="Nirmala UI" w:hAnsi="Nirmala UI" w:cs="Nirmala UI"/>
+              </w:rPr>
+              <w:t>কিনা</w:t>
+            </w:r>
+          </w:p>
+        </w:tc>
+      </w:tr>
+      <w:tr>
+        <w:trPr>
+          <w:tblCellSpacing w:w="15" w:type="dxa"/>
+        </w:trPr>
+        <w:tc>
+          <w:tcPr>
+            <w:tcW w:w="0" w:type="auto"/>
+            <w:vAlign w:val="center"/>
+            <w:hideMark/>
+          </w:tcPr>
+          <w:p>
+            <w:r>
+              <w:rPr>
+                <w:rStyle w:val="HTMLCode"/>
+                <w:rFonts w:eastAsiaTheme="minorHAnsi"/>
+              </w:rPr>
+              <w:t>!==</w:t>
+            </w:r>
+          </w:p>
+        </w:tc>
+        <w:tc>
+          <w:tcPr>
+            <w:tcW w:w="0" w:type="auto"/>
+            <w:vAlign w:val="center"/>
+            <w:hideMark/>
+          </w:tcPr>
+          <w:p>
+            <w:r>
+              <w:rPr>
+                <w:rStyle w:val="HTMLCode"/>
+                <w:rFonts w:eastAsiaTheme="minorHAnsi"/>
+              </w:rPr>
+              <w:t>5 !== "5"</w:t>
+            </w:r>
+            <w:r>
+              <w:t xml:space="preserve"> → </w:t>
+            </w:r>
+            <w:r>
+              <w:rPr>
+                <w:rStyle w:val="HTMLCode"/>
+                <w:rFonts w:eastAsiaTheme="minorHAnsi"/>
+              </w:rPr>
+              <w:t>true</w:t>
+            </w:r>
+          </w:p>
+        </w:tc>
+        <w:tc>
+          <w:tcPr>
+            <w:tcW w:w="0" w:type="auto"/>
+            <w:vAlign w:val="center"/>
+            <w:hideMark/>
+          </w:tcPr>
+          <w:p>
+            <w:r>
+              <w:rPr>
+                <w:rFonts w:ascii="Nirmala UI" w:hAnsi="Nirmala UI" w:cs="Nirmala UI"/>
+              </w:rPr>
+              <w:t>ভ্যালু</w:t>
+            </w:r>
+            <w:r>
+              <w:t xml:space="preserve"> + </w:t>
+            </w:r>
+            <w:r>
+              <w:rPr>
+                <w:rFonts w:ascii="Nirmala UI" w:hAnsi="Nirmala UI" w:cs="Nirmala UI"/>
+              </w:rPr>
+              <w:t>টাইপ</w:t>
+            </w:r>
+            <w:r>
+              <w:t xml:space="preserve"> </w:t>
+            </w:r>
+            <w:r>
+              <w:rPr>
+                <w:rFonts w:ascii="Nirmala UI" w:hAnsi="Nirmala UI" w:cs="Nirmala UI"/>
+              </w:rPr>
+              <w:t>দুইটাই</w:t>
+            </w:r>
+            <w:r>
+              <w:t xml:space="preserve"> </w:t>
+            </w:r>
+            <w:r>
+              <w:rPr>
+                <w:rFonts w:ascii="Nirmala UI" w:hAnsi="Nirmala UI" w:cs="Nirmala UI"/>
+              </w:rPr>
+              <w:t>চেক</w:t>
+            </w:r>
+            <w:r>
+              <w:t xml:space="preserve"> </w:t>
+            </w:r>
+            <w:r>
+              <w:rPr>
+                <w:rFonts w:ascii="Nirmala UI" w:hAnsi="Nirmala UI" w:cs="Nirmala UI"/>
+              </w:rPr>
+              <w:t>করে</w:t>
+            </w:r>
+            <w:r>
+              <w:t xml:space="preserve"> </w:t>
+            </w:r>
+            <w:r>
+              <w:rPr>
+                <w:rFonts w:ascii="Nirmala UI" w:hAnsi="Nirmala UI" w:cs="Nirmala UI"/>
+              </w:rPr>
+              <w:t>অসমান</w:t>
+            </w:r>
+            <w:r>
+              <w:t xml:space="preserve"> </w:t>
+            </w:r>
+            <w:r>
+              <w:rPr>
+                <w:rFonts w:ascii="Nirmala UI" w:hAnsi="Nirmala UI" w:cs="Nirmala UI"/>
+              </w:rPr>
+              <w:t>কিনা</w:t>
+            </w:r>
+          </w:p>
+        </w:tc>
+      </w:tr>
+      <w:tr>
+        <w:trPr>
+          <w:tblCellSpacing w:w="15" w:type="dxa"/>
+        </w:trPr>
+        <w:tc>
+          <w:tcPr>
+            <w:tcW w:w="0" w:type="auto"/>
+            <w:vAlign w:val="center"/>
+            <w:hideMark/>
+          </w:tcPr>
+          <w:p>
+            <w:r>
+              <w:rPr>
+                <w:rStyle w:val="HTMLCode"/>
+                <w:rFonts w:eastAsiaTheme="minorHAnsi"/>
+              </w:rPr>
+              <w:t>&gt;</w:t>
+            </w:r>
+          </w:p>
+        </w:tc>
+        <w:tc>
+          <w:tcPr>
+            <w:tcW w:w="0" w:type="auto"/>
+            <w:vAlign w:val="center"/>
+            <w:hideMark/>
+          </w:tcPr>
+          <w:p>
+            <w:r>
+              <w:rPr>
+                <w:rStyle w:val="HTMLCode"/>
+                <w:rFonts w:eastAsiaTheme="minorHAnsi"/>
+              </w:rPr>
+              <w:t>10 &gt; 5</w:t>
+            </w:r>
+            <w:r>
+              <w:t xml:space="preserve"> → </w:t>
+            </w:r>
+            <w:r>
+              <w:rPr>
+                <w:rStyle w:val="HTMLCode"/>
+                <w:rFonts w:eastAsiaTheme="minorHAnsi"/>
+              </w:rPr>
+              <w:t>true</w:t>
+            </w:r>
+          </w:p>
+        </w:tc>
+        <w:tc>
+          <w:tcPr>
+            <w:tcW w:w="0" w:type="auto"/>
+            <w:vAlign w:val="center"/>
+            <w:hideMark/>
+          </w:tcPr>
+          <w:p>
+            <w:r>
+              <w:rPr>
+                <w:rFonts w:ascii="Nirmala UI" w:hAnsi="Nirmala UI" w:cs="Nirmala UI"/>
+              </w:rPr>
+              <w:t>বড়</w:t>
+            </w:r>
+            <w:r>
+              <w:t xml:space="preserve"> </w:t>
+            </w:r>
+            <w:r>
+              <w:rPr>
+                <w:rFonts w:ascii="Nirmala UI" w:hAnsi="Nirmala UI" w:cs="Nirmala UI"/>
+              </w:rPr>
+              <w:t>কি</w:t>
+            </w:r>
+            <w:r>
+              <w:t xml:space="preserve"> </w:t>
+            </w:r>
+            <w:r>
+              <w:rPr>
+                <w:rFonts w:ascii="Nirmala UI" w:hAnsi="Nirmala UI" w:cs="Nirmala UI"/>
+              </w:rPr>
+              <w:t>না</w:t>
+            </w:r>
+          </w:p>
+        </w:tc>
+      </w:tr>
+      <w:tr>
+        <w:trPr>
+          <w:tblCellSpacing w:w="15" w:type="dxa"/>
+        </w:trPr>
+        <w:tc>
+          <w:tcPr>
+            <w:tcW w:w="0" w:type="auto"/>
+            <w:vAlign w:val="center"/>
+            <w:hideMark/>
+          </w:tcPr>
+          <w:p>
+            <w:r>
+              <w:rPr>
+                <w:rStyle w:val="HTMLCode"/>
+                <w:rFonts w:eastAsiaTheme="minorHAnsi"/>
+              </w:rPr>
+              <w:t>&lt;</w:t>
+            </w:r>
+          </w:p>
+        </w:tc>
+        <w:tc>
+          <w:tcPr>
+            <w:tcW w:w="0" w:type="auto"/>
+            <w:vAlign w:val="center"/>
+            <w:hideMark/>
+          </w:tcPr>
+          <w:p>
+            <w:r>
+              <w:rPr>
+                <w:rStyle w:val="HTMLCode"/>
+                <w:rFonts w:eastAsiaTheme="minorHAnsi"/>
+              </w:rPr>
+              <w:t>10 &lt; 5</w:t>
+            </w:r>
+            <w:r>
+              <w:t xml:space="preserve"> → </w:t>
+            </w:r>
+            <w:r>
+              <w:rPr>
+                <w:rStyle w:val="HTMLCode"/>
+                <w:rFonts w:eastAsiaTheme="minorHAnsi"/>
+              </w:rPr>
+              <w:t>false</w:t>
+            </w:r>
+          </w:p>
+        </w:tc>
+        <w:tc>
+          <w:tcPr>
+            <w:tcW w:w="0" w:type="auto"/>
+            <w:vAlign w:val="center"/>
+            <w:hideMark/>
+          </w:tcPr>
+          <w:p>
+            <w:r>
+              <w:rPr>
+                <w:rFonts w:ascii="Nirmala UI" w:hAnsi="Nirmala UI" w:cs="Nirmala UI"/>
+              </w:rPr>
+              <w:t>ছোট</w:t>
+            </w:r>
+            <w:r>
+              <w:t xml:space="preserve"> </w:t>
+            </w:r>
+            <w:r>
+              <w:rPr>
+                <w:rFonts w:ascii="Nirmala UI" w:hAnsi="Nirmala UI" w:cs="Nirmala UI"/>
+              </w:rPr>
+              <w:t>কি</w:t>
+            </w:r>
+            <w:r>
+              <w:t xml:space="preserve"> </w:t>
+            </w:r>
+            <w:r>
+              <w:rPr>
+                <w:rFonts w:ascii="Nirmala UI" w:hAnsi="Nirmala UI" w:cs="Nirmala UI"/>
+              </w:rPr>
+              <w:t>না</w:t>
+            </w:r>
+          </w:p>
+        </w:tc>
+      </w:tr>
+      <w:tr>
+        <w:trPr>
+          <w:tblCellSpacing w:w="15" w:type="dxa"/>
+        </w:trPr>
+        <w:tc>
+          <w:tcPr>
+            <w:tcW w:w="0" w:type="auto"/>
+            <w:vAlign w:val="center"/>
+            <w:hideMark/>
+          </w:tcPr>
+          <w:p>
+            <w:r>
+              <w:rPr>
+                <w:rStyle w:val="HTMLCode"/>
+                <w:rFonts w:eastAsiaTheme="minorHAnsi"/>
+              </w:rPr>
+              <w:t>&gt;=</w:t>
+            </w:r>
+          </w:p>
+        </w:tc>
+        <w:tc>
+          <w:tcPr>
+            <w:tcW w:w="0" w:type="auto"/>
+            <w:vAlign w:val="center"/>
+            <w:hideMark/>
+          </w:tcPr>
+          <w:p>
+            <w:r>
+              <w:rPr>
+                <w:rStyle w:val="HTMLCode"/>
+                <w:rFonts w:eastAsiaTheme="minorHAnsi"/>
+              </w:rPr>
+              <w:t>10 &gt;= 10</w:t>
+            </w:r>
+            <w:r>
+              <w:t xml:space="preserve"> → </w:t>
+            </w:r>
+            <w:r>
+              <w:rPr>
+                <w:rStyle w:val="HTMLCode"/>
+                <w:rFonts w:eastAsiaTheme="minorHAnsi"/>
+              </w:rPr>
+              <w:t>true</w:t>
+            </w:r>
+          </w:p>
+        </w:tc>
+        <w:tc>
+          <w:tcPr>
+            <w:tcW w:w="0" w:type="auto"/>
+            <w:vAlign w:val="center"/>
+            <w:hideMark/>
+          </w:tcPr>
+          <w:p>
+            <w:r>
+              <w:rPr>
+                <w:rFonts w:ascii="Nirmala UI" w:hAnsi="Nirmala UI" w:cs="Nirmala UI"/>
+              </w:rPr>
+              <w:t>বড়</w:t>
+            </w:r>
+            <w:r>
+              <w:t xml:space="preserve"> </w:t>
+            </w:r>
+            <w:r>
+              <w:rPr>
+                <w:rFonts w:ascii="Nirmala UI" w:hAnsi="Nirmala UI" w:cs="Nirmala UI"/>
+              </w:rPr>
+              <w:t>বা</w:t>
+            </w:r>
+            <w:r>
+              <w:t xml:space="preserve"> </w:t>
+            </w:r>
+            <w:r>
+              <w:rPr>
+                <w:rFonts w:ascii="Nirmala UI" w:hAnsi="Nirmala UI" w:cs="Nirmala UI"/>
+              </w:rPr>
+              <w:t>সমান</w:t>
+            </w:r>
+          </w:p>
+        </w:tc>
+      </w:tr>
+      <w:tr>
+        <w:trPr>
+          <w:tblCellSpacing w:w="15" w:type="dxa"/>
+        </w:trPr>
+        <w:tc>
+          <w:tcPr>
+            <w:tcW w:w="0" w:type="auto"/>
+            <w:vAlign w:val="center"/>
+            <w:hideMark/>
+          </w:tcPr>
+          <w:p>
+            <w:r>
+              <w:rPr>
+                <w:rStyle w:val="HTMLCode"/>
+                <w:rFonts w:eastAsiaTheme="minorHAnsi"/>
+              </w:rPr>
+              <w:t>&lt;=</w:t>
+            </w:r>
+          </w:p>
+        </w:tc>
+        <w:tc>
+          <w:tcPr>
+            <w:tcW w:w="0" w:type="auto"/>
+            <w:vAlign w:val="center"/>
+            <w:hideMark/>
+          </w:tcPr>
+          <w:p>
+            <w:r>
+              <w:rPr>
+                <w:rStyle w:val="HTMLCode"/>
+                <w:rFonts w:eastAsiaTheme="minorHAnsi"/>
+              </w:rPr>
+              <w:t>5 &lt;= 10</w:t>
+            </w:r>
+            <w:r>
+              <w:t xml:space="preserve"> → </w:t>
+            </w:r>
+            <w:r>
+              <w:rPr>
+                <w:rStyle w:val="HTMLCode"/>
+                <w:rFonts w:eastAsiaTheme="minorHAnsi"/>
+              </w:rPr>
+              <w:t>true</w:t>
+            </w:r>
+          </w:p>
+        </w:tc>
+        <w:tc>
+          <w:tcPr>
+            <w:tcW w:w="0" w:type="auto"/>
+            <w:vAlign w:val="center"/>
+            <w:hideMark/>
+          </w:tcPr>
+          <w:p>
+            <w:r>
+              <w:rPr>
+                <w:rFonts w:ascii="Nirmala UI" w:hAnsi="Nirmala UI" w:cs="Nirmala UI"/>
+              </w:rPr>
+              <w:t>ছোট</w:t>
+            </w:r>
+            <w:r>
+              <w:t xml:space="preserve"> </w:t>
+            </w:r>
+            <w:r>
+              <w:rPr>
+                <w:rFonts w:ascii="Nirmala UI" w:hAnsi="Nirmala UI" w:cs="Nirmala UI"/>
+              </w:rPr>
+              <w:t>বা</w:t>
+            </w:r>
+            <w:r>
+              <w:t xml:space="preserve"> </w:t>
+            </w:r>
+            <w:r>
+              <w:rPr>
+                <w:rFonts w:ascii="Nirmala UI" w:hAnsi="Nirmala UI" w:cs="Nirmala UI"/>
+              </w:rPr>
+              <w:t>সমান</w:t>
+            </w:r>
+          </w:p>
+        </w:tc>
+      </w:tr>
+    </w:tbl>
+    <w:p>
+      <w:r>
+        <w:pict>
+          <v:rect id="_x0000_i1080" style="width:0;height:1.5pt" o:hralign="center" o:hrstd="t" o:hr="t" fillcolor="#a0a0a0" stroked="f"/>
+        </w:pict>
+      </w:r>
+    </w:p>
+    <w:p>
+      <w:pPr>
+        <w:pStyle w:val="Heading2"/>
+      </w:pPr>
+      <w:r>
+        <w:t xml:space="preserve">2. </w:t>
+      </w:r>
+      <w:r>
+        <w:rPr>
+          <w:rStyle w:val="Strong"/>
+          <w:b/>
+          <w:bCs/>
+        </w:rPr>
+        <w:t>Logical Operators</w:t>
+      </w:r>
+      <w:r>
+        <w:t xml:space="preserve"> (</w:t>
+      </w:r>
+      <w:r>
+        <w:rPr>
+          <w:rFonts w:ascii="Nirmala UI" w:hAnsi="Nirmala UI" w:cs="Nirmala UI"/>
+        </w:rPr>
+        <w:t>শর্ত</w:t>
+      </w:r>
+      <w:r>
+        <w:t xml:space="preserve"> </w:t>
+      </w:r>
+      <w:r>
+        <w:rPr>
+          <w:rFonts w:ascii="Nirmala UI" w:hAnsi="Nirmala UI" w:cs="Nirmala UI"/>
+        </w:rPr>
+        <w:t>একত্র</w:t>
+      </w:r>
+      <w:r>
+        <w:t xml:space="preserve"> </w:t>
+      </w:r>
+      <w:r>
+        <w:rPr>
+          <w:rFonts w:ascii="Nirmala UI" w:hAnsi="Nirmala UI" w:cs="Nirmala UI"/>
+        </w:rPr>
+        <w:t>করতে</w:t>
+      </w:r>
+      <w:r>
+        <w:t>)</w:t>
+      </w:r>
+    </w:p>
+    <w:tbl>
+      <w:tblPr>
+        <w:tblW w:w="0" w:type="auto"/>
+        <w:tblCellSpacing w:w="15" w:type="dxa"/>
+        <w:tblCellMar>
+          <w:top w:w="15" w:type="dxa"/>
+          <w:left w:w="15" w:type="dxa"/>
+          <w:bottom w:w="15" w:type="dxa"/>
+          <w:right w:w="15" w:type="dxa"/>
+        </w:tblCellMar>
+        <w:tblLook w:val="04A0" w:firstRow="1" w:lastRow="0" w:firstColumn="1" w:lastColumn="0" w:noHBand="0" w:noVBand="1"/>
+      </w:tblPr>
+      <w:tblGrid>
+        <w:gridCol w:w="955"/>
+        <w:gridCol w:w="2911"/>
+        <w:gridCol w:w="3256"/>
+      </w:tblGrid>
+      <w:tr>
+        <w:trPr>
+          <w:tblHeader/>
+          <w:tblCellSpacing w:w="15" w:type="dxa"/>
+        </w:trPr>
+        <w:tc>
+          <w:tcPr>
+            <w:tcW w:w="0" w:type="auto"/>
+            <w:vAlign w:val="center"/>
+            <w:hideMark/>
+          </w:tcPr>
+          <w:p>
+            <w:pPr>
+              <w:jc w:val="center"/>
+              <w:rPr>
+                <w:b/>
+                <w:bCs/>
+              </w:rPr>
+            </w:pPr>
+            <w:r>
+              <w:rPr>
+                <w:b/>
+                <w:bCs/>
+              </w:rPr>
+              <w:t>Operator</w:t>
+            </w:r>
+          </w:p>
+        </w:tc>
+        <w:tc>
+          <w:tcPr>
+            <w:tcW w:w="0" w:type="auto"/>
+            <w:vAlign w:val="center"/>
+            <w:hideMark/>
+          </w:tcPr>
+          <w:p>
+            <w:pPr>
+              <w:jc w:val="center"/>
+              <w:rPr>
+                <w:b/>
+                <w:bCs/>
+              </w:rPr>
+            </w:pPr>
+            <w:r>
+              <w:rPr>
+                <w:b/>
+                <w:bCs/>
+              </w:rPr>
+              <w:t>Example</w:t>
+            </w:r>
+          </w:p>
+        </w:tc>
+        <w:tc>
+          <w:tcPr>
+            <w:tcW w:w="0" w:type="auto"/>
+            <w:vAlign w:val="center"/>
+            <w:hideMark/>
+          </w:tcPr>
+          <w:p>
+            <w:pPr>
+              <w:jc w:val="center"/>
+              <w:rPr>
+                <w:b/>
+                <w:bCs/>
+              </w:rPr>
+            </w:pPr>
+            <w:r>
+              <w:rPr>
+                <w:rFonts w:ascii="Nirmala UI" w:hAnsi="Nirmala UI" w:cs="Nirmala UI"/>
+                <w:b/>
+                <w:bCs/>
+              </w:rPr>
+              <w:t>কাজ</w:t>
+            </w:r>
+            <w:r>
+              <w:rPr>
+                <w:b/>
+                <w:bCs/>
+              </w:rPr>
+              <w:t xml:space="preserve"> </w:t>
+            </w:r>
+            <w:r>
+              <w:rPr>
+                <w:rFonts w:ascii="Nirmala UI" w:hAnsi="Nirmala UI" w:cs="Nirmala UI"/>
+                <w:b/>
+                <w:bCs/>
+              </w:rPr>
+              <w:t>কী</w:t>
+            </w:r>
+            <w:r>
+              <w:rPr>
+                <w:b/>
+                <w:bCs/>
+              </w:rPr>
+              <w:t xml:space="preserve"> </w:t>
+            </w:r>
+            <w:r>
+              <w:rPr>
+                <w:rFonts w:ascii="Nirmala UI" w:hAnsi="Nirmala UI" w:cs="Nirmala UI"/>
+                <w:b/>
+                <w:bCs/>
+              </w:rPr>
+              <w:t>করে</w:t>
+            </w:r>
+          </w:p>
+        </w:tc>
+      </w:tr>
+      <w:tr>
+        <w:trPr>
+          <w:tblCellSpacing w:w="15" w:type="dxa"/>
+        </w:trPr>
+        <w:tc>
+          <w:tcPr>
+            <w:tcW w:w="0" w:type="auto"/>
+            <w:vAlign w:val="center"/>
+            <w:hideMark/>
+          </w:tcPr>
+          <w:p>
+            <w:r>
+              <w:rPr>
+                <w:rStyle w:val="HTMLCode"/>
+                <w:rFonts w:eastAsiaTheme="minorHAnsi"/>
+              </w:rPr>
+              <w:t>&amp;&amp;</w:t>
+            </w:r>
+          </w:p>
+        </w:tc>
+        <w:tc>
+          <w:tcPr>
+            <w:tcW w:w="0" w:type="auto"/>
+            <w:vAlign w:val="center"/>
+            <w:hideMark/>
+          </w:tcPr>
+          <w:p>
+            <w:r>
+              <w:rPr>
+                <w:rStyle w:val="HTMLCode"/>
+                <w:rFonts w:eastAsiaTheme="minorHAnsi"/>
+              </w:rPr>
+              <w:t>(5 &gt; 3 &amp;&amp; 10 &gt; 5)</w:t>
+            </w:r>
+            <w:r>
+              <w:t xml:space="preserve"> → </w:t>
+            </w:r>
+            <w:r>
+              <w:rPr>
+                <w:rStyle w:val="HTMLCode"/>
+                <w:rFonts w:eastAsiaTheme="minorHAnsi"/>
+              </w:rPr>
+              <w:t>true</w:t>
+            </w:r>
+          </w:p>
+        </w:tc>
+        <w:tc>
+          <w:tcPr>
+            <w:tcW w:w="0" w:type="auto"/>
+            <w:vAlign w:val="center"/>
+            <w:hideMark/>
+          </w:tcPr>
+          <w:p>
+            <w:r>
+              <w:rPr>
+                <w:rFonts w:ascii="Nirmala UI" w:hAnsi="Nirmala UI" w:cs="Nirmala UI"/>
+              </w:rPr>
+              <w:t>দুই</w:t>
+            </w:r>
+            <w:r>
+              <w:t xml:space="preserve"> </w:t>
+            </w:r>
+            <w:r>
+              <w:rPr>
+                <w:rFonts w:ascii="Nirmala UI" w:hAnsi="Nirmala UI" w:cs="Nirmala UI"/>
+              </w:rPr>
+              <w:t>দিকই</w:t>
+            </w:r>
+            <w:r>
+              <w:t xml:space="preserve"> true </w:t>
+            </w:r>
+            <w:r>
+              <w:rPr>
+                <w:rFonts w:ascii="Nirmala UI" w:hAnsi="Nirmala UI" w:cs="Nirmala UI"/>
+              </w:rPr>
+              <w:t>হলে</w:t>
+            </w:r>
+            <w:r>
+              <w:t xml:space="preserve"> true </w:t>
+            </w:r>
+            <w:r>
+              <w:rPr>
+                <w:rFonts w:ascii="Nirmala UI" w:hAnsi="Nirmala UI" w:cs="Nirmala UI"/>
+              </w:rPr>
+              <w:t>হবে</w:t>
+            </w:r>
+            <w:r>
+              <w:t xml:space="preserve"> (AND)</w:t>
+            </w:r>
+          </w:p>
+        </w:tc>
+      </w:tr>
+      <w:tr>
+        <w:trPr>
+          <w:tblCellSpacing w:w="15" w:type="dxa"/>
+        </w:trPr>
+        <w:tc>
+          <w:tcPr>
+            <w:tcW w:w="0" w:type="auto"/>
+            <w:vAlign w:val="center"/>
+            <w:hideMark/>
+          </w:tcPr>
+          <w:p>
+            <w:r>
+              <w:lastRenderedPageBreak/>
+              <w:t>`</w:t>
+            </w:r>
+          </w:p>
+        </w:tc>
+        <w:tc>
+          <w:tcPr>
+            <w:tcW w:w="0" w:type="auto"/>
+            <w:vAlign w:val="center"/>
+            <w:hideMark/>
+          </w:tcPr>
+          <w:p/>
+        </w:tc>
+        <w:tc>
+          <w:tcPr>
+            <w:tcW w:w="0" w:type="auto"/>
+            <w:vAlign w:val="center"/>
+            <w:hideMark/>
+          </w:tcPr>
+          <w:p>
+            <w:pPr>
+              <w:rPr>
+                <w:sz w:val="24"/>
+                <w:szCs w:val="24"/>
+              </w:rPr>
+            </w:pPr>
+            <w:r>
+              <w:t>`</w:t>
+            </w:r>
+          </w:p>
+        </w:tc>
+      </w:tr>
+      <w:tr>
+        <w:trPr>
+          <w:tblCellSpacing w:w="15" w:type="dxa"/>
+        </w:trPr>
+        <w:tc>
+          <w:tcPr>
+            <w:tcW w:w="0" w:type="auto"/>
+            <w:vAlign w:val="center"/>
+            <w:hideMark/>
+          </w:tcPr>
+          <w:p>
+            <w:r>
+              <w:rPr>
+                <w:rStyle w:val="HTMLCode"/>
+                <w:rFonts w:eastAsiaTheme="minorHAnsi"/>
+              </w:rPr>
+              <w:t>!</w:t>
+            </w:r>
+          </w:p>
+        </w:tc>
+        <w:tc>
+          <w:tcPr>
+            <w:tcW w:w="0" w:type="auto"/>
+            <w:vAlign w:val="center"/>
+            <w:hideMark/>
+          </w:tcPr>
+          <w:p>
+            <w:r>
+              <w:rPr>
+                <w:rStyle w:val="HTMLCode"/>
+                <w:rFonts w:eastAsiaTheme="minorHAnsi"/>
+              </w:rPr>
+              <w:t>!(5 &gt; 3)</w:t>
+            </w:r>
+            <w:r>
+              <w:t xml:space="preserve"> → </w:t>
+            </w:r>
+            <w:r>
+              <w:rPr>
+                <w:rStyle w:val="HTMLCode"/>
+                <w:rFonts w:eastAsiaTheme="minorHAnsi"/>
+              </w:rPr>
+              <w:t>false</w:t>
+            </w:r>
+          </w:p>
+        </w:tc>
+        <w:tc>
+          <w:tcPr>
+            <w:tcW w:w="0" w:type="auto"/>
+            <w:vAlign w:val="center"/>
+            <w:hideMark/>
+          </w:tcPr>
+          <w:p>
+            <w:r>
+              <w:rPr>
+                <w:rFonts w:ascii="Nirmala UI" w:hAnsi="Nirmala UI" w:cs="Nirmala UI"/>
+              </w:rPr>
+              <w:t>উল্টো</w:t>
+            </w:r>
+            <w:r>
+              <w:t xml:space="preserve"> </w:t>
+            </w:r>
+            <w:r>
+              <w:rPr>
+                <w:rFonts w:ascii="Nirmala UI" w:hAnsi="Nirmala UI" w:cs="Nirmala UI"/>
+              </w:rPr>
+              <w:t>করে</w:t>
+            </w:r>
+            <w:r>
+              <w:t xml:space="preserve"> </w:t>
+            </w:r>
+            <w:r>
+              <w:rPr>
+                <w:rFonts w:ascii="Nirmala UI" w:hAnsi="Nirmala UI" w:cs="Nirmala UI"/>
+              </w:rPr>
+              <w:t>দেয়</w:t>
+            </w:r>
+            <w:r>
+              <w:t xml:space="preserve"> (NOT)</w:t>
+            </w:r>
+          </w:p>
+        </w:tc>
+      </w:tr>
+    </w:tbl>
+    <w:p>
+      <w:r>
+        <w:pict>
+          <v:rect id="_x0000_i1081" style="width:0;height:1.5pt" o:hralign="center" o:hrstd="t" o:hr="t" fillcolor="#a0a0a0" stroked="f"/>
+        </w:pict>
+      </w:r>
+    </w:p>
+    <w:p>
+      <w:pPr>
+        <w:pStyle w:val="Heading2"/>
+      </w:pPr>
+      <w:r>
+        <w:t xml:space="preserve">3. </w:t>
+      </w:r>
+      <w:r>
+        <w:rPr>
+          <w:rStyle w:val="Strong"/>
+          <w:b/>
+          <w:bCs/>
+        </w:rPr>
+        <w:t>Arithmetic Operators</w:t>
+      </w:r>
+      <w:r>
+        <w:t xml:space="preserve"> (</w:t>
+      </w:r>
+      <w:r>
+        <w:rPr>
+          <w:rFonts w:ascii="Nirmala UI" w:hAnsi="Nirmala UI" w:cs="Nirmala UI"/>
+        </w:rPr>
+        <w:t>গাণিতিক</w:t>
+      </w:r>
+      <w:r>
+        <w:t xml:space="preserve"> </w:t>
+      </w:r>
+      <w:r>
+        <w:rPr>
+          <w:rFonts w:ascii="Nirmala UI" w:hAnsi="Nirmala UI" w:cs="Nirmala UI"/>
+        </w:rPr>
+        <w:t>কাজে</w:t>
+      </w:r>
+      <w:r>
+        <w:t>)</w:t>
+      </w:r>
+    </w:p>
+    <w:tbl>
+      <w:tblPr>
+        <w:tblW w:w="0" w:type="auto"/>
+        <w:tblCellSpacing w:w="15" w:type="dxa"/>
+        <w:tblCellMar>
+          <w:top w:w="15" w:type="dxa"/>
+          <w:left w:w="15" w:type="dxa"/>
+          <w:bottom w:w="15" w:type="dxa"/>
+          <w:right w:w="15" w:type="dxa"/>
+        </w:tblCellMar>
+        <w:tblLook w:val="04A0" w:firstRow="1" w:lastRow="0" w:firstColumn="1" w:lastColumn="0" w:noHBand="0" w:noVBand="1"/>
+      </w:tblPr>
+      <w:tblGrid>
+        <w:gridCol w:w="955"/>
+        <w:gridCol w:w="1231"/>
+        <w:gridCol w:w="1950"/>
+      </w:tblGrid>
+      <w:tr>
+        <w:trPr>
+          <w:tblHeader/>
+          <w:tblCellSpacing w:w="15" w:type="dxa"/>
+        </w:trPr>
+        <w:tc>
+          <w:tcPr>
+            <w:tcW w:w="0" w:type="auto"/>
+            <w:vAlign w:val="center"/>
+            <w:hideMark/>
+          </w:tcPr>
+          <w:p>
+            <w:pPr>
+              <w:jc w:val="center"/>
+              <w:rPr>
+                <w:b/>
+                <w:bCs/>
+              </w:rPr>
+            </w:pPr>
+            <w:r>
+              <w:rPr>
+                <w:b/>
+                <w:bCs/>
+              </w:rPr>
+              <w:t>Operator</w:t>
+            </w:r>
+          </w:p>
+        </w:tc>
+        <w:tc>
+          <w:tcPr>
+            <w:tcW w:w="0" w:type="auto"/>
+            <w:vAlign w:val="center"/>
+            <w:hideMark/>
+          </w:tcPr>
+          <w:p>
+            <w:pPr>
+              <w:jc w:val="center"/>
+              <w:rPr>
+                <w:b/>
+                <w:bCs/>
+              </w:rPr>
+            </w:pPr>
+            <w:r>
+              <w:rPr>
+                <w:b/>
+                <w:bCs/>
+              </w:rPr>
+              <w:t>Example</w:t>
+            </w:r>
+          </w:p>
+        </w:tc>
+        <w:tc>
+          <w:tcPr>
+            <w:tcW w:w="0" w:type="auto"/>
+            <w:vAlign w:val="center"/>
+            <w:hideMark/>
+          </w:tcPr>
+          <w:p>
+            <w:pPr>
+              <w:jc w:val="center"/>
+              <w:rPr>
+                <w:b/>
+                <w:bCs/>
+              </w:rPr>
+            </w:pPr>
+            <w:r>
+              <w:rPr>
+                <w:rFonts w:ascii="Nirmala UI" w:hAnsi="Nirmala UI" w:cs="Nirmala UI"/>
+                <w:b/>
+                <w:bCs/>
+              </w:rPr>
+              <w:t>ফলাফল</w:t>
+            </w:r>
+          </w:p>
+        </w:tc>
+      </w:tr>
+      <w:tr>
+        <w:trPr>
+          <w:tblCellSpacing w:w="15" w:type="dxa"/>
+        </w:trPr>
+        <w:tc>
+          <w:tcPr>
+            <w:tcW w:w="0" w:type="auto"/>
+            <w:vAlign w:val="center"/>
+            <w:hideMark/>
+          </w:tcPr>
+          <w:p>
+            <w:r>
+              <w:rPr>
+                <w:rStyle w:val="HTMLCode"/>
+                <w:rFonts w:eastAsiaTheme="minorHAnsi"/>
+              </w:rPr>
+              <w:t>+</w:t>
+            </w:r>
+          </w:p>
+        </w:tc>
+        <w:tc>
+          <w:tcPr>
+            <w:tcW w:w="0" w:type="auto"/>
+            <w:vAlign w:val="center"/>
+            <w:hideMark/>
+          </w:tcPr>
+          <w:p>
+            <w:r>
+              <w:rPr>
+                <w:rStyle w:val="HTMLCode"/>
+                <w:rFonts w:eastAsiaTheme="minorHAnsi"/>
+              </w:rPr>
+              <w:t>5 + 3</w:t>
+            </w:r>
+            <w:r>
+              <w:t xml:space="preserve"> → </w:t>
+            </w:r>
+            <w:r>
+              <w:rPr>
+                <w:rStyle w:val="HTMLCode"/>
+                <w:rFonts w:eastAsiaTheme="minorHAnsi"/>
+              </w:rPr>
+              <w:t>8</w:t>
+            </w:r>
+          </w:p>
+        </w:tc>
+        <w:tc>
+          <w:tcPr>
+            <w:tcW w:w="0" w:type="auto"/>
+            <w:vAlign w:val="center"/>
+            <w:hideMark/>
+          </w:tcPr>
+          <w:p>
+            <w:r>
+              <w:rPr>
+                <w:rFonts w:ascii="Nirmala UI" w:hAnsi="Nirmala UI" w:cs="Nirmala UI"/>
+              </w:rPr>
+              <w:t>যোগ</w:t>
+            </w:r>
+          </w:p>
+        </w:tc>
+      </w:tr>
+      <w:tr>
+        <w:trPr>
+          <w:tblCellSpacing w:w="15" w:type="dxa"/>
+        </w:trPr>
+        <w:tc>
+          <w:tcPr>
+            <w:tcW w:w="0" w:type="auto"/>
+            <w:vAlign w:val="center"/>
+            <w:hideMark/>
+          </w:tcPr>
+          <w:p>
+            <w:r>
+              <w:rPr>
+                <w:rStyle w:val="HTMLCode"/>
+                <w:rFonts w:eastAsiaTheme="minorHAnsi"/>
+              </w:rPr>
+              <w:t>-</w:t>
+            </w:r>
+          </w:p>
+        </w:tc>
+        <w:tc>
+          <w:tcPr>
+            <w:tcW w:w="0" w:type="auto"/>
+            <w:vAlign w:val="center"/>
+            <w:hideMark/>
+          </w:tcPr>
+          <w:p>
+            <w:r>
+              <w:rPr>
+                <w:rStyle w:val="HTMLCode"/>
+                <w:rFonts w:eastAsiaTheme="minorHAnsi"/>
+              </w:rPr>
+              <w:t>5 - 3</w:t>
+            </w:r>
+            <w:r>
+              <w:t xml:space="preserve"> → </w:t>
+            </w:r>
+            <w:r>
+              <w:rPr>
+                <w:rStyle w:val="HTMLCode"/>
+                <w:rFonts w:eastAsiaTheme="minorHAnsi"/>
+              </w:rPr>
+              <w:t>2</w:t>
+            </w:r>
+          </w:p>
+        </w:tc>
+        <w:tc>
+          <w:tcPr>
+            <w:tcW w:w="0" w:type="auto"/>
+            <w:vAlign w:val="center"/>
+            <w:hideMark/>
+          </w:tcPr>
+          <w:p>
+            <w:r>
+              <w:rPr>
+                <w:rFonts w:ascii="Nirmala UI" w:hAnsi="Nirmala UI" w:cs="Nirmala UI"/>
+              </w:rPr>
+              <w:t>বিয়োগ</w:t>
+            </w:r>
+          </w:p>
+        </w:tc>
+      </w:tr>
+      <w:tr>
+        <w:trPr>
+          <w:tblCellSpacing w:w="15" w:type="dxa"/>
+        </w:trPr>
+        <w:tc>
+          <w:tcPr>
+            <w:tcW w:w="0" w:type="auto"/>
+            <w:vAlign w:val="center"/>
+            <w:hideMark/>
+          </w:tcPr>
+          <w:p>
+            <w:r>
+              <w:rPr>
+                <w:rStyle w:val="HTMLCode"/>
+                <w:rFonts w:eastAsiaTheme="minorHAnsi"/>
+              </w:rPr>
+              <w:t>*</w:t>
+            </w:r>
+          </w:p>
+        </w:tc>
+        <w:tc>
+          <w:tcPr>
+            <w:tcW w:w="0" w:type="auto"/>
+            <w:vAlign w:val="center"/>
+            <w:hideMark/>
+          </w:tcPr>
+          <w:p>
+            <w:r>
+              <w:rPr>
+                <w:rStyle w:val="HTMLCode"/>
+                <w:rFonts w:eastAsiaTheme="minorHAnsi"/>
+              </w:rPr>
+              <w:t>5 * 3</w:t>
+            </w:r>
+            <w:r>
+              <w:t xml:space="preserve"> → </w:t>
+            </w:r>
+            <w:r>
+              <w:rPr>
+                <w:rStyle w:val="HTMLCode"/>
+                <w:rFonts w:eastAsiaTheme="minorHAnsi"/>
+              </w:rPr>
+              <w:t>15</w:t>
+            </w:r>
+          </w:p>
+        </w:tc>
+        <w:tc>
+          <w:tcPr>
+            <w:tcW w:w="0" w:type="auto"/>
+            <w:vAlign w:val="center"/>
+            <w:hideMark/>
+          </w:tcPr>
+          <w:p>
+            <w:r>
+              <w:rPr>
+                <w:rFonts w:ascii="Nirmala UI" w:hAnsi="Nirmala UI" w:cs="Nirmala UI"/>
+              </w:rPr>
+              <w:t>গুণ</w:t>
+            </w:r>
+          </w:p>
+        </w:tc>
+      </w:tr>
+      <w:tr>
+        <w:trPr>
+          <w:tblCellSpacing w:w="15" w:type="dxa"/>
+        </w:trPr>
+        <w:tc>
+          <w:tcPr>
+            <w:tcW w:w="0" w:type="auto"/>
+            <w:vAlign w:val="center"/>
+            <w:hideMark/>
+          </w:tcPr>
+          <w:p>
+            <w:r>
+              <w:rPr>
+                <w:rStyle w:val="HTMLCode"/>
+                <w:rFonts w:eastAsiaTheme="minorHAnsi"/>
+              </w:rPr>
+              <w:t>/</w:t>
+            </w:r>
+          </w:p>
+        </w:tc>
+        <w:tc>
+          <w:tcPr>
+            <w:tcW w:w="0" w:type="auto"/>
+            <w:vAlign w:val="center"/>
+            <w:hideMark/>
+          </w:tcPr>
+          <w:p>
+            <w:r>
+              <w:rPr>
+                <w:rStyle w:val="HTMLCode"/>
+                <w:rFonts w:eastAsiaTheme="minorHAnsi"/>
+              </w:rPr>
+              <w:t>10 / 2</w:t>
+            </w:r>
+            <w:r>
+              <w:t xml:space="preserve"> → </w:t>
+            </w:r>
+            <w:r>
+              <w:rPr>
+                <w:rStyle w:val="HTMLCode"/>
+                <w:rFonts w:eastAsiaTheme="minorHAnsi"/>
+              </w:rPr>
+              <w:t>5</w:t>
+            </w:r>
+          </w:p>
+        </w:tc>
+        <w:tc>
+          <w:tcPr>
+            <w:tcW w:w="0" w:type="auto"/>
+            <w:vAlign w:val="center"/>
+            <w:hideMark/>
+          </w:tcPr>
+          <w:p>
+            <w:r>
+              <w:rPr>
+                <w:rFonts w:ascii="Nirmala UI" w:hAnsi="Nirmala UI" w:cs="Nirmala UI"/>
+              </w:rPr>
+              <w:t>ভাগ</w:t>
+            </w:r>
+          </w:p>
+        </w:tc>
+      </w:tr>
+      <w:tr>
+        <w:trPr>
+          <w:tblCellSpacing w:w="15" w:type="dxa"/>
+        </w:trPr>
+        <w:tc>
+          <w:tcPr>
+            <w:tcW w:w="0" w:type="auto"/>
+            <w:vAlign w:val="center"/>
+            <w:hideMark/>
+          </w:tcPr>
+          <w:p>
+            <w:r>
+              <w:rPr>
+                <w:rStyle w:val="HTMLCode"/>
+                <w:rFonts w:eastAsiaTheme="minorHAnsi"/>
+              </w:rPr>
+              <w:t>%</w:t>
+            </w:r>
+          </w:p>
+        </w:tc>
+        <w:tc>
+          <w:tcPr>
+            <w:tcW w:w="0" w:type="auto"/>
+            <w:vAlign w:val="center"/>
+            <w:hideMark/>
+          </w:tcPr>
+          <w:p>
+            <w:r>
+              <w:rPr>
+                <w:rStyle w:val="HTMLCode"/>
+                <w:rFonts w:eastAsiaTheme="minorHAnsi"/>
+              </w:rPr>
+              <w:t>10 % 3</w:t>
+            </w:r>
+            <w:r>
+              <w:t xml:space="preserve"> → </w:t>
+            </w:r>
+            <w:r>
+              <w:rPr>
+                <w:rStyle w:val="HTMLCode"/>
+                <w:rFonts w:eastAsiaTheme="minorHAnsi"/>
+              </w:rPr>
+              <w:t>1</w:t>
+            </w:r>
+          </w:p>
+        </w:tc>
+        <w:tc>
+          <w:tcPr>
+            <w:tcW w:w="0" w:type="auto"/>
+            <w:vAlign w:val="center"/>
+            <w:hideMark/>
+          </w:tcPr>
+          <w:p>
+            <w:r>
+              <w:rPr>
+                <w:rFonts w:ascii="Nirmala UI" w:hAnsi="Nirmala UI" w:cs="Nirmala UI"/>
+              </w:rPr>
+              <w:t>ভাগশেষ</w:t>
+            </w:r>
+            <w:r>
+              <w:t xml:space="preserve"> (remainder)</w:t>
+            </w:r>
+          </w:p>
+        </w:tc>
+      </w:tr>
+      <w:tr>
+        <w:trPr>
+          <w:tblCellSpacing w:w="15" w:type="dxa"/>
+        </w:trPr>
+        <w:tc>
+          <w:tcPr>
+            <w:tcW w:w="0" w:type="auto"/>
+            <w:vAlign w:val="center"/>
+            <w:hideMark/>
+          </w:tcPr>
+          <w:p>
+            <w:r>
+              <w:rPr>
+                <w:rStyle w:val="HTMLCode"/>
+                <w:rFonts w:eastAsiaTheme="minorHAnsi"/>
+              </w:rPr>
+              <w:t>**</w:t>
+            </w:r>
+          </w:p>
+        </w:tc>
+        <w:tc>
+          <w:tcPr>
+            <w:tcW w:w="0" w:type="auto"/>
+            <w:vAlign w:val="center"/>
+            <w:hideMark/>
+          </w:tcPr>
+          <w:p>
+            <w:r>
+              <w:rPr>
+                <w:rStyle w:val="HTMLCode"/>
+                <w:rFonts w:eastAsiaTheme="minorHAnsi"/>
+              </w:rPr>
+              <w:t>2 ** 3</w:t>
+            </w:r>
+            <w:r>
+              <w:t xml:space="preserve"> → </w:t>
+            </w:r>
+            <w:r>
+              <w:rPr>
+                <w:rStyle w:val="HTMLCode"/>
+                <w:rFonts w:eastAsiaTheme="minorHAnsi"/>
+              </w:rPr>
+              <w:t>8</w:t>
+            </w:r>
+          </w:p>
+        </w:tc>
+        <w:tc>
+          <w:tcPr>
+            <w:tcW w:w="0" w:type="auto"/>
+            <w:vAlign w:val="center"/>
+            <w:hideMark/>
+          </w:tcPr>
+          <w:p>
+            <w:r>
+              <w:rPr>
+                <w:rFonts w:ascii="Nirmala UI" w:hAnsi="Nirmala UI" w:cs="Nirmala UI"/>
+              </w:rPr>
+              <w:t>ঘাত</w:t>
+            </w:r>
+            <w:r>
+              <w:t xml:space="preserve"> (power)</w:t>
+            </w:r>
+          </w:p>
+        </w:tc>
+      </w:tr>
+    </w:tbl>
+    <w:p>
+      <w:r>
+        <w:pict>
+          <v:rect id="_x0000_i1082" style="width:0;height:1.5pt" o:hralign="center" o:hrstd="t" o:hr="t" fillcolor="#a0a0a0" stroked="f"/>
+        </w:pict>
+      </w:r>
+    </w:p>
+    <w:p>
+      <w:pPr>
+        <w:pStyle w:val="Heading2"/>
+      </w:pPr>
+      <w:r>
+        <w:t xml:space="preserve">4. </w:t>
+      </w:r>
+      <w:r>
+        <w:rPr>
+          <w:rStyle w:val="Strong"/>
+          <w:b/>
+          <w:bCs/>
+        </w:rPr>
+        <w:t>Assignment Operators</w:t>
+      </w:r>
+      <w:r>
+        <w:t xml:space="preserve"> (</w:t>
+      </w:r>
+      <w:r>
+        <w:rPr>
+          <w:rFonts w:ascii="Nirmala UI" w:hAnsi="Nirmala UI" w:cs="Nirmala UI"/>
+        </w:rPr>
+        <w:t>মান</w:t>
+      </w:r>
+      <w:r>
+        <w:t xml:space="preserve"> </w:t>
+      </w:r>
+      <w:r>
+        <w:rPr>
+          <w:rFonts w:ascii="Nirmala UI" w:hAnsi="Nirmala UI" w:cs="Nirmala UI"/>
+        </w:rPr>
+        <w:t>অ্যাসাইন</w:t>
+      </w:r>
+      <w:r>
+        <w:t xml:space="preserve"> </w:t>
+      </w:r>
+      <w:r>
+        <w:rPr>
+          <w:rFonts w:ascii="Nirmala UI" w:hAnsi="Nirmala UI" w:cs="Nirmala UI"/>
+        </w:rPr>
+        <w:t>করতে</w:t>
+      </w:r>
+      <w:r>
+        <w:t>)</w:t>
+      </w:r>
+    </w:p>
+    <w:tbl>
+      <w:tblPr>
+        <w:tblW w:w="0" w:type="auto"/>
+        <w:tblCellSpacing w:w="15" w:type="dxa"/>
+        <w:tblCellMar>
+          <w:top w:w="15" w:type="dxa"/>
+          <w:left w:w="15" w:type="dxa"/>
+          <w:bottom w:w="15" w:type="dxa"/>
+          <w:right w:w="15" w:type="dxa"/>
+        </w:tblCellMar>
+        <w:tblLook w:val="04A0" w:firstRow="1" w:lastRow="0" w:firstColumn="1" w:lastColumn="0" w:noHBand="0" w:noVBand="1"/>
+      </w:tblPr>
+      <w:tblGrid>
+        <w:gridCol w:w="955"/>
+        <w:gridCol w:w="1670"/>
+        <w:gridCol w:w="1343"/>
+      </w:tblGrid>
+      <w:tr>
+        <w:trPr>
+          <w:tblHeader/>
+          <w:tblCellSpacing w:w="15" w:type="dxa"/>
+        </w:trPr>
+        <w:tc>
+          <w:tcPr>
+            <w:tcW w:w="0" w:type="auto"/>
+            <w:vAlign w:val="center"/>
+            <w:hideMark/>
+          </w:tcPr>
+          <w:p>
+            <w:pPr>
+              <w:jc w:val="center"/>
+              <w:rPr>
+                <w:b/>
+                <w:bCs/>
+              </w:rPr>
+            </w:pPr>
+            <w:r>
+              <w:rPr>
+                <w:b/>
+                <w:bCs/>
+              </w:rPr>
+              <w:t>Operator</w:t>
+            </w:r>
+          </w:p>
+        </w:tc>
+        <w:tc>
+          <w:tcPr>
+            <w:tcW w:w="0" w:type="auto"/>
+            <w:vAlign w:val="center"/>
+            <w:hideMark/>
+          </w:tcPr>
+          <w:p>
+            <w:pPr>
+              <w:jc w:val="center"/>
+              <w:rPr>
+                <w:b/>
+                <w:bCs/>
+              </w:rPr>
+            </w:pPr>
+            <w:r>
+              <w:rPr>
+                <w:b/>
+                <w:bCs/>
+              </w:rPr>
+              <w:t>Example</w:t>
+            </w:r>
+          </w:p>
+        </w:tc>
+        <w:tc>
+          <w:tcPr>
+            <w:tcW w:w="0" w:type="auto"/>
+            <w:vAlign w:val="center"/>
+            <w:hideMark/>
+          </w:tcPr>
+          <w:p>
+            <w:pPr>
+              <w:jc w:val="center"/>
+              <w:rPr>
+                <w:b/>
+                <w:bCs/>
+              </w:rPr>
+            </w:pPr>
+            <w:r>
+              <w:rPr>
+                <w:rFonts w:ascii="Nirmala UI" w:hAnsi="Nirmala UI" w:cs="Nirmala UI"/>
+                <w:b/>
+                <w:bCs/>
+              </w:rPr>
+              <w:t>মান</w:t>
+            </w:r>
+          </w:p>
+        </w:tc>
+      </w:tr>
+      <w:tr>
+        <w:trPr>
+          <w:tblCellSpacing w:w="15" w:type="dxa"/>
+        </w:trPr>
+        <w:tc>
+          <w:tcPr>
+            <w:tcW w:w="0" w:type="auto"/>
+            <w:vAlign w:val="center"/>
+            <w:hideMark/>
+          </w:tcPr>
+          <w:p>
+            <w:r>
+              <w:rPr>
+                <w:rStyle w:val="HTMLCode"/>
+                <w:rFonts w:eastAsiaTheme="minorHAnsi"/>
+              </w:rPr>
+              <w:t>=</w:t>
+            </w:r>
+          </w:p>
+        </w:tc>
+        <w:tc>
+          <w:tcPr>
+            <w:tcW w:w="0" w:type="auto"/>
+            <w:vAlign w:val="center"/>
+            <w:hideMark/>
+          </w:tcPr>
+          <w:p>
+            <w:r>
+              <w:rPr>
+                <w:rStyle w:val="HTMLCode"/>
+                <w:rFonts w:eastAsiaTheme="minorHAnsi"/>
+              </w:rPr>
+              <w:t>x = 5</w:t>
+            </w:r>
+          </w:p>
+        </w:tc>
+        <w:tc>
+          <w:tcPr>
+            <w:tcW w:w="0" w:type="auto"/>
+            <w:vAlign w:val="center"/>
+            <w:hideMark/>
+          </w:tcPr>
+          <w:p>
+            <w:r>
+              <w:rPr>
+                <w:rStyle w:val="HTMLCode"/>
+                <w:rFonts w:eastAsiaTheme="minorHAnsi"/>
+              </w:rPr>
+              <w:t>x</w:t>
+            </w:r>
+            <w:r>
+              <w:t xml:space="preserve"> </w:t>
+            </w:r>
+            <w:r>
+              <w:rPr>
+                <w:rFonts w:ascii="Nirmala UI" w:hAnsi="Nirmala UI" w:cs="Nirmala UI"/>
+              </w:rPr>
+              <w:t>এ</w:t>
+            </w:r>
+            <w:r>
+              <w:t xml:space="preserve"> 5 </w:t>
+            </w:r>
+            <w:r>
+              <w:rPr>
+                <w:rFonts w:ascii="Nirmala UI" w:hAnsi="Nirmala UI" w:cs="Nirmala UI"/>
+              </w:rPr>
+              <w:t>বসায়</w:t>
+            </w:r>
+          </w:p>
+        </w:tc>
+      </w:tr>
+      <w:tr>
+        <w:trPr>
+          <w:tblCellSpacing w:w="15" w:type="dxa"/>
+        </w:trPr>
+        <w:tc>
+          <w:tcPr>
+            <w:tcW w:w="0" w:type="auto"/>
+            <w:vAlign w:val="center"/>
+            <w:hideMark/>
+          </w:tcPr>
+          <w:p>
+            <w:r>
+              <w:rPr>
+                <w:rStyle w:val="HTMLCode"/>
+                <w:rFonts w:eastAsiaTheme="minorHAnsi"/>
+              </w:rPr>
+              <w:t>+=</w:t>
+            </w:r>
+          </w:p>
+        </w:tc>
+        <w:tc>
+          <w:tcPr>
+            <w:tcW w:w="0" w:type="auto"/>
+            <w:vAlign w:val="center"/>
+            <w:hideMark/>
+          </w:tcPr>
+          <w:p>
+            <w:r>
+              <w:rPr>
+                <w:rStyle w:val="HTMLCode"/>
+                <w:rFonts w:eastAsiaTheme="minorHAnsi"/>
+              </w:rPr>
+              <w:t>x += 2</w:t>
+            </w:r>
+            <w:r>
+              <w:t xml:space="preserve"> (x = x+2)</w:t>
+            </w:r>
+          </w:p>
+        </w:tc>
+        <w:tc>
+          <w:tcPr>
+            <w:tcW w:w="0" w:type="auto"/>
+            <w:vAlign w:val="center"/>
+            <w:hideMark/>
+          </w:tcPr>
+          <w:p>
+            <w:r>
+              <w:rPr>
+                <w:rFonts w:ascii="Nirmala UI" w:hAnsi="Nirmala UI" w:cs="Nirmala UI"/>
+              </w:rPr>
+              <w:t>যোগ</w:t>
+            </w:r>
+            <w:r>
+              <w:t xml:space="preserve"> </w:t>
+            </w:r>
+            <w:r>
+              <w:rPr>
+                <w:rFonts w:ascii="Nirmala UI" w:hAnsi="Nirmala UI" w:cs="Nirmala UI"/>
+              </w:rPr>
+              <w:t>করে</w:t>
+            </w:r>
+          </w:p>
+        </w:tc>
+      </w:tr>
+      <w:tr>
+        <w:trPr>
+          <w:tblCellSpacing w:w="15" w:type="dxa"/>
+        </w:trPr>
+        <w:tc>
+          <w:tcPr>
+            <w:tcW w:w="0" w:type="auto"/>
+            <w:vAlign w:val="center"/>
+            <w:hideMark/>
+          </w:tcPr>
+          <w:p>
+            <w:r>
+              <w:rPr>
+                <w:rStyle w:val="HTMLCode"/>
+                <w:rFonts w:eastAsiaTheme="minorHAnsi"/>
+              </w:rPr>
+              <w:t>-=</w:t>
+            </w:r>
+          </w:p>
+        </w:tc>
+        <w:tc>
+          <w:tcPr>
+            <w:tcW w:w="0" w:type="auto"/>
+            <w:vAlign w:val="center"/>
+            <w:hideMark/>
+          </w:tcPr>
+          <w:p>
+            <w:r>
+              <w:rPr>
+                <w:rStyle w:val="HTMLCode"/>
+                <w:rFonts w:eastAsiaTheme="minorHAnsi"/>
+              </w:rPr>
+              <w:t>x -= 2</w:t>
+            </w:r>
+          </w:p>
+        </w:tc>
+        <w:tc>
+          <w:tcPr>
+            <w:tcW w:w="0" w:type="auto"/>
+            <w:vAlign w:val="center"/>
+            <w:hideMark/>
+          </w:tcPr>
+          <w:p>
+            <w:r>
+              <w:rPr>
+                <w:rFonts w:ascii="Nirmala UI" w:hAnsi="Nirmala UI" w:cs="Nirmala UI"/>
+              </w:rPr>
+              <w:t>বিয়োগ</w:t>
+            </w:r>
+            <w:r>
+              <w:t xml:space="preserve"> </w:t>
+            </w:r>
+            <w:r>
+              <w:rPr>
+                <w:rFonts w:ascii="Nirmala UI" w:hAnsi="Nirmala UI" w:cs="Nirmala UI"/>
+              </w:rPr>
+              <w:t>করে</w:t>
+            </w:r>
+          </w:p>
+        </w:tc>
+      </w:tr>
+      <w:tr>
+        <w:trPr>
+          <w:tblCellSpacing w:w="15" w:type="dxa"/>
+        </w:trPr>
+        <w:tc>
+          <w:tcPr>
+            <w:tcW w:w="0" w:type="auto"/>
+            <w:vAlign w:val="center"/>
+            <w:hideMark/>
+          </w:tcPr>
+          <w:p>
+            <w:r>
+              <w:rPr>
+                <w:rStyle w:val="HTMLCode"/>
+                <w:rFonts w:eastAsiaTheme="minorHAnsi"/>
+              </w:rPr>
+              <w:t>*=</w:t>
+            </w:r>
+          </w:p>
+        </w:tc>
+        <w:tc>
+          <w:tcPr>
+            <w:tcW w:w="0" w:type="auto"/>
+            <w:vAlign w:val="center"/>
+            <w:hideMark/>
+          </w:tcPr>
+          <w:p>
+            <w:r>
+              <w:rPr>
+                <w:rStyle w:val="HTMLCode"/>
+                <w:rFonts w:eastAsiaTheme="minorHAnsi"/>
+              </w:rPr>
+              <w:t>x *= 2</w:t>
+            </w:r>
+          </w:p>
+        </w:tc>
+        <w:tc>
+          <w:tcPr>
+            <w:tcW w:w="0" w:type="auto"/>
+            <w:vAlign w:val="center"/>
+            <w:hideMark/>
+          </w:tcPr>
+          <w:p>
+            <w:r>
+              <w:rPr>
+                <w:rFonts w:ascii="Nirmala UI" w:hAnsi="Nirmala UI" w:cs="Nirmala UI"/>
+              </w:rPr>
+              <w:t>গুণ</w:t>
+            </w:r>
+            <w:r>
+              <w:t xml:space="preserve"> </w:t>
+            </w:r>
+            <w:r>
+              <w:rPr>
+                <w:rFonts w:ascii="Nirmala UI" w:hAnsi="Nirmala UI" w:cs="Nirmala UI"/>
+              </w:rPr>
+              <w:t>করে</w:t>
+            </w:r>
+          </w:p>
+        </w:tc>
+      </w:tr>
+      <w:tr>
+        <w:trPr>
+          <w:tblCellSpacing w:w="15" w:type="dxa"/>
+        </w:trPr>
+        <w:tc>
+          <w:tcPr>
+            <w:tcW w:w="0" w:type="auto"/>
+            <w:vAlign w:val="center"/>
+            <w:hideMark/>
+          </w:tcPr>
+          <w:p>
+            <w:r>
+              <w:rPr>
+                <w:rStyle w:val="HTMLCode"/>
+                <w:rFonts w:eastAsiaTheme="minorHAnsi"/>
+              </w:rPr>
+              <w:t>/=</w:t>
+            </w:r>
+          </w:p>
+        </w:tc>
+        <w:tc>
+          <w:tcPr>
+            <w:tcW w:w="0" w:type="auto"/>
+            <w:vAlign w:val="center"/>
+            <w:hideMark/>
+          </w:tcPr>
+          <w:p>
+            <w:r>
+              <w:rPr>
+                <w:rStyle w:val="HTMLCode"/>
+                <w:rFonts w:eastAsiaTheme="minorHAnsi"/>
+              </w:rPr>
+              <w:t>x /= 2</w:t>
+            </w:r>
+          </w:p>
+        </w:tc>
+        <w:tc>
+          <w:tcPr>
+            <w:tcW w:w="0" w:type="auto"/>
+            <w:vAlign w:val="center"/>
+            <w:hideMark/>
+          </w:tcPr>
+          <w:p>
+            <w:r>
+              <w:rPr>
+                <w:rFonts w:ascii="Nirmala UI" w:hAnsi="Nirmala UI" w:cs="Nirmala UI"/>
+              </w:rPr>
+              <w:t>ভাগ</w:t>
+            </w:r>
+            <w:r>
+              <w:t xml:space="preserve"> </w:t>
+            </w:r>
+            <w:r>
+              <w:rPr>
+                <w:rFonts w:ascii="Nirmala UI" w:hAnsi="Nirmala UI" w:cs="Nirmala UI"/>
+              </w:rPr>
+              <w:t>করে</w:t>
+            </w:r>
+          </w:p>
+        </w:tc>
+      </w:tr>
+      <w:tr>
+        <w:trPr>
+          <w:tblCellSpacing w:w="15" w:type="dxa"/>
+        </w:trPr>
+        <w:tc>
+          <w:tcPr>
+            <w:tcW w:w="0" w:type="auto"/>
+            <w:vAlign w:val="center"/>
+            <w:hideMark/>
+          </w:tcPr>
+          <w:p>
+            <w:r>
+              <w:rPr>
+                <w:rStyle w:val="HTMLCode"/>
+                <w:rFonts w:eastAsiaTheme="minorHAnsi"/>
+              </w:rPr>
+              <w:t>%=</w:t>
+            </w:r>
+          </w:p>
+        </w:tc>
+        <w:tc>
+          <w:tcPr>
+            <w:tcW w:w="0" w:type="auto"/>
+            <w:vAlign w:val="center"/>
+            <w:hideMark/>
+          </w:tcPr>
+          <w:p>
+            <w:r>
+              <w:rPr>
+                <w:rStyle w:val="HTMLCode"/>
+                <w:rFonts w:eastAsiaTheme="minorHAnsi"/>
+              </w:rPr>
+              <w:t>x %= 2</w:t>
+            </w:r>
+          </w:p>
+        </w:tc>
+        <w:tc>
+          <w:tcPr>
+            <w:tcW w:w="0" w:type="auto"/>
+            <w:vAlign w:val="center"/>
+            <w:hideMark/>
+          </w:tcPr>
+          <w:p>
+            <w:r>
+              <w:rPr>
+                <w:rFonts w:ascii="Nirmala UI" w:hAnsi="Nirmala UI" w:cs="Nirmala UI"/>
+              </w:rPr>
+              <w:t>ভাগশেষ</w:t>
+            </w:r>
+            <w:r>
+              <w:t xml:space="preserve"> </w:t>
+            </w:r>
+            <w:r>
+              <w:rPr>
+                <w:rFonts w:ascii="Nirmala UI" w:hAnsi="Nirmala UI" w:cs="Nirmala UI"/>
+              </w:rPr>
+              <w:t>রাখে</w:t>
+            </w:r>
+          </w:p>
+        </w:tc>
+      </w:tr>
+    </w:tbl>
+    <w:p>
+      <w:r>
+        <w:pict>
+          <v:rect id="_x0000_i1083" style="width:0;height:1.5pt" o:hralign="center" o:hrstd="t" o:hr="t" fillcolor="#a0a0a0" stroked="f"/>
+        </w:pict>
+      </w:r>
+    </w:p>
+    <w:p>
+      <w:pPr>
+        <w:pStyle w:val="Heading2"/>
+      </w:pPr>
+      <w:r>
+        <w:t xml:space="preserve">5. </w:t>
+      </w:r>
+      <w:r>
+        <w:rPr>
+          <w:rStyle w:val="Strong"/>
+          <w:b/>
+          <w:bCs/>
+        </w:rPr>
+        <w:t>Increment / Decrement Operators</w:t>
+      </w:r>
+    </w:p>
+    <w:tbl>
+      <w:tblPr>
+        <w:tblW w:w="0" w:type="auto"/>
+        <w:tblCellSpacing w:w="15" w:type="dxa"/>
+        <w:tblCellMar>
+          <w:top w:w="15" w:type="dxa"/>
+          <w:left w:w="15" w:type="dxa"/>
+          <w:bottom w:w="15" w:type="dxa"/>
+          <w:right w:w="15" w:type="dxa"/>
+        </w:tblCellMar>
+        <w:tblLook w:val="04A0" w:firstRow="1" w:lastRow="0" w:firstColumn="1" w:lastColumn="0" w:noHBand="0" w:noVBand="1"/>
+      </w:tblPr>
+      <w:tblGrid>
+        <w:gridCol w:w="955"/>
+        <w:gridCol w:w="892"/>
+        <w:gridCol w:w="1049"/>
+      </w:tblGrid>
+      <w:tr>
+        <w:trPr>
+          <w:tblHeader/>
+          <w:tblCellSpacing w:w="15" w:type="dxa"/>
+        </w:trPr>
+        <w:tc>
+          <w:tcPr>
+            <w:tcW w:w="0" w:type="auto"/>
+            <w:vAlign w:val="center"/>
+            <w:hideMark/>
+          </w:tcPr>
+          <w:p>
+            <w:pPr>
+              <w:jc w:val="center"/>
+              <w:rPr>
+                <w:b/>
+                <w:bCs/>
+              </w:rPr>
+            </w:pPr>
+            <w:r>
+              <w:rPr>
+                <w:b/>
+                <w:bCs/>
+              </w:rPr>
+              <w:lastRenderedPageBreak/>
+              <w:t>Operator</w:t>
+            </w:r>
+          </w:p>
+        </w:tc>
+        <w:tc>
+          <w:tcPr>
+            <w:tcW w:w="0" w:type="auto"/>
+            <w:vAlign w:val="center"/>
+            <w:hideMark/>
+          </w:tcPr>
+          <w:p>
+            <w:pPr>
+              <w:jc w:val="center"/>
+              <w:rPr>
+                <w:b/>
+                <w:bCs/>
+              </w:rPr>
+            </w:pPr>
+            <w:r>
+              <w:rPr>
+                <w:b/>
+                <w:bCs/>
+              </w:rPr>
+              <w:t>Example</w:t>
+            </w:r>
+          </w:p>
+        </w:tc>
+        <w:tc>
+          <w:tcPr>
+            <w:tcW w:w="0" w:type="auto"/>
+            <w:vAlign w:val="center"/>
+            <w:hideMark/>
+          </w:tcPr>
+          <w:p>
+            <w:pPr>
+              <w:jc w:val="center"/>
+              <w:rPr>
+                <w:b/>
+                <w:bCs/>
+              </w:rPr>
+            </w:pPr>
+            <w:r>
+              <w:rPr>
+                <w:rFonts w:ascii="Nirmala UI" w:hAnsi="Nirmala UI" w:cs="Nirmala UI"/>
+                <w:b/>
+                <w:bCs/>
+              </w:rPr>
+              <w:t>ফলাফল</w:t>
+            </w:r>
+          </w:p>
+        </w:tc>
+      </w:tr>
+      <w:tr>
+        <w:trPr>
+          <w:tblCellSpacing w:w="15" w:type="dxa"/>
+        </w:trPr>
+        <w:tc>
+          <w:tcPr>
+            <w:tcW w:w="0" w:type="auto"/>
+            <w:vAlign w:val="center"/>
+            <w:hideMark/>
+          </w:tcPr>
+          <w:p>
+            <w:r>
+              <w:rPr>
+                <w:rStyle w:val="HTMLCode"/>
+                <w:rFonts w:eastAsiaTheme="minorHAnsi"/>
+              </w:rPr>
+              <w:t>++</w:t>
+            </w:r>
+          </w:p>
+        </w:tc>
+        <w:tc>
+          <w:tcPr>
+            <w:tcW w:w="0" w:type="auto"/>
+            <w:vAlign w:val="center"/>
+            <w:hideMark/>
+          </w:tcPr>
+          <w:p>
+            <w:r>
+              <w:rPr>
+                <w:rStyle w:val="HTMLCode"/>
+                <w:rFonts w:eastAsiaTheme="minorHAnsi"/>
+              </w:rPr>
+              <w:t>x++</w:t>
+            </w:r>
+          </w:p>
+        </w:tc>
+        <w:tc>
+          <w:tcPr>
+            <w:tcW w:w="0" w:type="auto"/>
+            <w:vAlign w:val="center"/>
+            <w:hideMark/>
+          </w:tcPr>
+          <w:p>
+            <w:r>
+              <w:rPr>
+                <w:rFonts w:ascii="Nirmala UI" w:hAnsi="Nirmala UI" w:cs="Nirmala UI"/>
+              </w:rPr>
+              <w:t>এক</w:t>
+            </w:r>
+            <w:r>
+              <w:t xml:space="preserve"> </w:t>
+            </w:r>
+            <w:r>
+              <w:rPr>
+                <w:rFonts w:ascii="Nirmala UI" w:hAnsi="Nirmala UI" w:cs="Nirmala UI"/>
+              </w:rPr>
+              <w:t>বাড়ায়</w:t>
+            </w:r>
+          </w:p>
+        </w:tc>
+      </w:tr>
+      <w:tr>
+        <w:trPr>
+          <w:tblCellSpacing w:w="15" w:type="dxa"/>
+        </w:trPr>
+        <w:tc>
+          <w:tcPr>
+            <w:tcW w:w="0" w:type="auto"/>
+            <w:vAlign w:val="center"/>
+            <w:hideMark/>
+          </w:tcPr>
+          <w:p>
+            <w:r>
+              <w:rPr>
+                <w:rStyle w:val="HTMLCode"/>
+                <w:rFonts w:eastAsiaTheme="minorHAnsi"/>
+              </w:rPr>
+              <w:t>--</w:t>
+            </w:r>
+          </w:p>
+        </w:tc>
+        <w:tc>
+          <w:tcPr>
+            <w:tcW w:w="0" w:type="auto"/>
+            <w:vAlign w:val="center"/>
+            <w:hideMark/>
+          </w:tcPr>
+          <w:p>
+            <w:r>
+              <w:rPr>
+                <w:rStyle w:val="HTMLCode"/>
+                <w:rFonts w:eastAsiaTheme="minorHAnsi"/>
+              </w:rPr>
+              <w:t>x--</w:t>
+            </w:r>
+          </w:p>
+        </w:tc>
+        <w:tc>
+          <w:tcPr>
+            <w:tcW w:w="0" w:type="auto"/>
+            <w:vAlign w:val="center"/>
+            <w:hideMark/>
+          </w:tcPr>
+          <w:p>
+            <w:r>
+              <w:rPr>
+                <w:rFonts w:ascii="Nirmala UI" w:hAnsi="Nirmala UI" w:cs="Nirmala UI"/>
+              </w:rPr>
+              <w:t>এক</w:t>
+            </w:r>
+            <w:r>
+              <w:t xml:space="preserve"> </w:t>
+            </w:r>
+            <w:r>
+              <w:rPr>
+                <w:rFonts w:ascii="Nirmala UI" w:hAnsi="Nirmala UI" w:cs="Nirmala UI"/>
+              </w:rPr>
+              <w:t>কমায়</w:t>
+            </w:r>
+          </w:p>
+        </w:tc>
+      </w:tr>
+    </w:tbl>
+    <w:p>
+      <w:r>
+        <w:pict>
+          <v:rect id="_x0000_i1084" style="width:0;height:1.5pt" o:hralign="center" o:hrstd="t" o:hr="t" fillcolor="#a0a0a0" stroked="f"/>
+        </w:pict>
+      </w:r>
+    </w:p>
+    <w:p>
+      <w:pPr>
+        <w:pStyle w:val="Heading2"/>
+      </w:pPr>
+      <w:r>
+        <w:t xml:space="preserve">6. </w:t>
+      </w:r>
+      <w:r>
+        <w:rPr>
+          <w:rStyle w:val="Strong"/>
+          <w:b/>
+          <w:bCs/>
+        </w:rPr>
+        <w:t>Ternary Operator</w:t>
+      </w:r>
+    </w:p>
+    <w:p>
+      <w:pPr>
+        <w:pStyle w:val="HTMLPreformatted"/>
+        <w:rPr>
+          <w:rStyle w:val="HTMLCode"/>
+        </w:rPr>
+      </w:pPr>
+      <w:r>
+        <w:rPr>
+          <w:rStyle w:val="hljs-keyword"/>
+        </w:rPr>
+        <w:t>let</w:t>
+      </w:r>
+      <w:r>
+        <w:rPr>
+          <w:rStyle w:val="HTMLCode"/>
+        </w:rPr>
+        <w:t xml:space="preserve"> age = </w:t>
+      </w:r>
+      <w:r>
+        <w:rPr>
+          <w:rStyle w:val="hljs-number"/>
+        </w:rPr>
+        <w:t>18</w:t>
+      </w:r>
+      <w:r>
+        <w:rPr>
+          <w:rStyle w:val="HTMLCode"/>
+        </w:rPr>
+        <w:t>;</w:t>
+      </w:r>
+    </w:p>
+    <w:p>
+      <w:pPr>
+        <w:pStyle w:val="HTMLPreformatted"/>
+        <w:rPr>
+          <w:rStyle w:val="HTMLCode"/>
+        </w:rPr>
+      </w:pPr>
+      <w:r>
+        <w:rPr>
+          <w:rStyle w:val="hljs-keyword"/>
+        </w:rPr>
+        <w:t>let</w:t>
+      </w:r>
+      <w:r>
+        <w:rPr>
+          <w:rStyle w:val="HTMLCode"/>
+        </w:rPr>
+        <w:t xml:space="preserve"> canVote = (age &gt;= </w:t>
+      </w:r>
+      <w:r>
+        <w:rPr>
+          <w:rStyle w:val="hljs-number"/>
+        </w:rPr>
+        <w:t>18</w:t>
+      </w:r>
+      <w:r>
+        <w:rPr>
+          <w:rStyle w:val="HTMLCode"/>
+        </w:rPr>
+        <w:t xml:space="preserve">) ? </w:t>
+      </w:r>
+      <w:r>
+        <w:rPr>
+          <w:rStyle w:val="hljs-string"/>
+        </w:rPr>
+        <w:t>"Yes"</w:t>
+      </w:r>
+      <w:r>
+        <w:rPr>
+          <w:rStyle w:val="HTMLCode"/>
+        </w:rPr>
+        <w:t xml:space="preserve"> : </w:t>
+      </w:r>
+      <w:r>
+        <w:rPr>
+          <w:rStyle w:val="hljs-string"/>
+        </w:rPr>
+        <w:t>"No"</w:t>
+      </w:r>
+      <w:r>
+        <w:rPr>
+          <w:rStyle w:val="HTMLCode"/>
+        </w:rPr>
+        <w:t>;</w:t>
+      </w:r>
+    </w:p>
+    <w:p>
+      <w:pPr>
+        <w:pStyle w:val="HTMLPreformatted"/>
+        <w:rPr>
+          <w:rStyle w:val="HTMLCode"/>
+        </w:rPr>
+      </w:pPr>
+      <w:r>
+        <w:rPr>
+          <w:rStyle w:val="hljs-variable"/>
+        </w:rPr>
+        <w:t>console</w:t>
+      </w:r>
+      <w:r>
+        <w:rPr>
+          <w:rStyle w:val="HTMLCode"/>
+        </w:rPr>
+        <w:t>.</w:t>
+      </w:r>
+      <w:r>
+        <w:rPr>
+          <w:rStyle w:val="hljs-title"/>
+        </w:rPr>
+        <w:t>log</w:t>
+      </w:r>
+      <w:r>
+        <w:rPr>
+          <w:rStyle w:val="HTMLCode"/>
+        </w:rPr>
+        <w:t xml:space="preserve">(canVote); </w:t>
+      </w:r>
+      <w:r>
+        <w:rPr>
+          <w:rStyle w:val="hljs-comment"/>
+        </w:rPr>
+        <w:t>// Yes</w:t>
+      </w:r>
+    </w:p>
+    <w:p>
+      <w:r>
+        <w:pict>
+          <v:rect id="_x0000_i1085" style="width:0;height:1.5pt" o:hralign="center" o:hrstd="t" o:hr="t" fillcolor="#a0a0a0" stroked="f"/>
+        </w:pict>
+      </w:r>
+    </w:p>
+    <w:p>
+      <w:pPr>
+        <w:pStyle w:val="Heading3"/>
+      </w:pPr>
+      <w:r>
+        <w:rPr>
+          <w:rFonts w:ascii="Segoe UI Symbol" w:hAnsi="Segoe UI Symbol" w:cs="Segoe UI Symbol"/>
+        </w:rPr>
+        <w:t>✅</w:t>
+      </w:r>
+      <w:r>
+        <w:t xml:space="preserve"> </w:t>
+      </w:r>
+      <w:r>
+        <w:rPr>
+          <w:rFonts w:ascii="Nirmala UI" w:hAnsi="Nirmala UI" w:cs="Nirmala UI"/>
+        </w:rPr>
+        <w:t>সংক্ষেপে</w:t>
+      </w:r>
+    </w:p>
+    <w:p>
+      <w:pPr>
+        <w:pStyle w:val="NormalWeb"/>
+        <w:numPr>
+          <w:ilvl w:val="0"/>
+          <w:numId w:val="24"/>
+        </w:numPr>
+      </w:pPr>
+      <w:r>
+        <w:rPr>
+          <w:rStyle w:val="HTMLCode"/>
+        </w:rPr>
+        <w:t>===</w:t>
+      </w:r>
+      <w:r>
+        <w:t xml:space="preserve"> → Strict equality (</w:t>
+      </w:r>
+      <w:r>
+        <w:rPr>
+          <w:rFonts w:ascii="Nirmala UI" w:hAnsi="Nirmala UI" w:cs="Nirmala UI"/>
+        </w:rPr>
+        <w:t>ভ্যালু</w:t>
+      </w:r>
+      <w:r>
+        <w:t xml:space="preserve"> + </w:t>
+      </w:r>
+      <w:r>
+        <w:rPr>
+          <w:rFonts w:ascii="Nirmala UI" w:hAnsi="Nirmala UI" w:cs="Nirmala UI"/>
+        </w:rPr>
+        <w:t>টাইপ</w:t>
+      </w:r>
+      <w:r>
+        <w:t xml:space="preserve"> </w:t>
+      </w:r>
+      <w:r>
+        <w:rPr>
+          <w:rFonts w:ascii="Nirmala UI" w:hAnsi="Nirmala UI" w:cs="Nirmala UI"/>
+        </w:rPr>
+        <w:t>দুটোই</w:t>
+      </w:r>
+      <w:r>
+        <w:t xml:space="preserve"> </w:t>
+      </w:r>
+      <w:r>
+        <w:rPr>
+          <w:rFonts w:ascii="Nirmala UI" w:hAnsi="Nirmala UI" w:cs="Nirmala UI"/>
+        </w:rPr>
+        <w:t>চেক</w:t>
+      </w:r>
+      <w:r>
+        <w:t xml:space="preserve"> </w:t>
+      </w:r>
+      <w:r>
+        <w:rPr>
+          <w:rFonts w:ascii="Nirmala UI" w:hAnsi="Nirmala UI" w:cs="Nirmala UI"/>
+        </w:rPr>
+        <w:t>করে</w:t>
+      </w:r>
+      <w:r>
+        <w:t>)</w:t>
+      </w:r>
+    </w:p>
+    <w:p>
+      <w:pPr>
+        <w:pStyle w:val="NormalWeb"/>
+        <w:numPr>
+          <w:ilvl w:val="0"/>
+          <w:numId w:val="24"/>
+        </w:numPr>
+      </w:pPr>
+      <w:r>
+        <w:rPr>
+          <w:rStyle w:val="HTMLCode"/>
+        </w:rPr>
+        <w:t>||</w:t>
+      </w:r>
+      <w:r>
+        <w:t xml:space="preserve"> → Logical OR (</w:t>
+      </w:r>
+      <w:r>
+        <w:rPr>
+          <w:rFonts w:ascii="Nirmala UI" w:hAnsi="Nirmala UI" w:cs="Nirmala UI"/>
+        </w:rPr>
+        <w:t>যেকোনো</w:t>
+      </w:r>
+      <w:r>
+        <w:t xml:space="preserve"> </w:t>
+      </w:r>
+      <w:r>
+        <w:rPr>
+          <w:rFonts w:ascii="Nirmala UI" w:hAnsi="Nirmala UI" w:cs="Nirmala UI"/>
+        </w:rPr>
+        <w:t>একদিক</w:t>
+      </w:r>
+      <w:r>
+        <w:t xml:space="preserve"> true </w:t>
+      </w:r>
+      <w:r>
+        <w:rPr>
+          <w:rFonts w:ascii="Nirmala UI" w:hAnsi="Nirmala UI" w:cs="Nirmala UI"/>
+        </w:rPr>
+        <w:t>হলে</w:t>
+      </w:r>
+      <w:r>
+        <w:t xml:space="preserve"> true)</w:t>
+      </w:r>
+    </w:p>
+    <w:p/>
     <w:sectPr>
       <w:pgSz w:w="11906" w:h="16838" w:code="9"/>
       <w:pgMar w:top="1440" w:right="1440" w:bottom="1440" w:left="1440" w:header="720" w:footer="720" w:gutter="0"/>
@@ -38310,9 +41256,9 @@
     </w:lvl>
   </w:abstractNum>
   <w:abstractNum w:abstractNumId="1" w15:restartNumberingAfterBreak="0">
-    <w:nsid w:val="0FF96373"/>
+    <w:nsid w:val="04560F88"/>
     <w:multiLevelType w:val="multilevel"/>
-    <w:tmpl w:val="0978BA78"/>
+    <w:tmpl w:val="F97E04EE"/>
     <w:lvl w:ilvl="0">
       <w:start w:val="1"/>
       <w:numFmt w:val="bullet"/>
@@ -38459,9 +41405,9 @@
     </w:lvl>
   </w:abstractNum>
   <w:abstractNum w:abstractNumId="2" w15:restartNumberingAfterBreak="0">
-    <w:nsid w:val="13973B20"/>
+    <w:nsid w:val="0FF96373"/>
     <w:multiLevelType w:val="multilevel"/>
-    <w:tmpl w:val="E47CF7E0"/>
+    <w:tmpl w:val="0978BA78"/>
     <w:lvl w:ilvl="0">
       <w:start w:val="1"/>
       <w:numFmt w:val="bullet"/>
@@ -38608,9 +41554,9 @@
     </w:lvl>
   </w:abstractNum>
   <w:abstractNum w:abstractNumId="3" w15:restartNumberingAfterBreak="0">
-    <w:nsid w:val="13D34427"/>
+    <w:nsid w:val="13973B20"/>
     <w:multiLevelType w:val="multilevel"/>
-    <w:tmpl w:val="AB427206"/>
+    <w:tmpl w:val="E47CF7E0"/>
     <w:lvl w:ilvl="0">
       <w:start w:val="1"/>
       <w:numFmt w:val="bullet"/>
@@ -38757,9 +41703,9 @@
     </w:lvl>
   </w:abstractNum>
   <w:abstractNum w:abstractNumId="4" w15:restartNumberingAfterBreak="0">
-    <w:nsid w:val="21B13CCB"/>
+    <w:nsid w:val="13D34427"/>
     <w:multiLevelType w:val="multilevel"/>
-    <w:tmpl w:val="DB7CB7AA"/>
+    <w:tmpl w:val="AB427206"/>
     <w:lvl w:ilvl="0">
       <w:start w:val="1"/>
       <w:numFmt w:val="bullet"/>
@@ -38906,9 +41852,9 @@
     </w:lvl>
   </w:abstractNum>
   <w:abstractNum w:abstractNumId="5" w15:restartNumberingAfterBreak="0">
-    <w:nsid w:val="24E76D40"/>
+    <w:nsid w:val="21B13CCB"/>
     <w:multiLevelType w:val="multilevel"/>
-    <w:tmpl w:val="E4A4E902"/>
+    <w:tmpl w:val="DB7CB7AA"/>
     <w:lvl w:ilvl="0">
       <w:start w:val="1"/>
       <w:numFmt w:val="bullet"/>
@@ -39055,9 +42001,9 @@
     </w:lvl>
   </w:abstractNum>
   <w:abstractNum w:abstractNumId="6" w15:restartNumberingAfterBreak="0">
-    <w:nsid w:val="281140FD"/>
+    <w:nsid w:val="24E76D40"/>
     <w:multiLevelType w:val="multilevel"/>
-    <w:tmpl w:val="EC005FDC"/>
+    <w:tmpl w:val="E4A4E902"/>
     <w:lvl w:ilvl="0">
       <w:start w:val="1"/>
       <w:numFmt w:val="bullet"/>
@@ -39204,9 +42150,9 @@
     </w:lvl>
   </w:abstractNum>
   <w:abstractNum w:abstractNumId="7" w15:restartNumberingAfterBreak="0">
-    <w:nsid w:val="29C94973"/>
+    <w:nsid w:val="281140FD"/>
     <w:multiLevelType w:val="multilevel"/>
-    <w:tmpl w:val="EE4C6110"/>
+    <w:tmpl w:val="EC005FDC"/>
     <w:lvl w:ilvl="0">
       <w:start w:val="1"/>
       <w:numFmt w:val="bullet"/>
@@ -39353,9 +42299,9 @@
     </w:lvl>
   </w:abstractNum>
   <w:abstractNum w:abstractNumId="8" w15:restartNumberingAfterBreak="0">
-    <w:nsid w:val="2EC86685"/>
+    <w:nsid w:val="29C94973"/>
     <w:multiLevelType w:val="multilevel"/>
-    <w:tmpl w:val="7D78061C"/>
+    <w:tmpl w:val="EE4C6110"/>
     <w:lvl w:ilvl="0">
       <w:start w:val="1"/>
       <w:numFmt w:val="bullet"/>
@@ -39502,9 +42448,9 @@
     </w:lvl>
   </w:abstractNum>
   <w:abstractNum w:abstractNumId="9" w15:restartNumberingAfterBreak="0">
-    <w:nsid w:val="30FD0694"/>
+    <w:nsid w:val="2EC86685"/>
     <w:multiLevelType w:val="multilevel"/>
-    <w:tmpl w:val="21482A4C"/>
+    <w:tmpl w:val="7D78061C"/>
     <w:lvl w:ilvl="0">
       <w:start w:val="1"/>
       <w:numFmt w:val="bullet"/>
@@ -39651,9 +42597,9 @@
     </w:lvl>
   </w:abstractNum>
   <w:abstractNum w:abstractNumId="10" w15:restartNumberingAfterBreak="0">
-    <w:nsid w:val="32046F41"/>
+    <w:nsid w:val="30FD0694"/>
     <w:multiLevelType w:val="multilevel"/>
-    <w:tmpl w:val="B2D290E8"/>
+    <w:tmpl w:val="21482A4C"/>
     <w:lvl w:ilvl="0">
       <w:start w:val="1"/>
       <w:numFmt w:val="bullet"/>
@@ -39800,9 +42746,9 @@
     </w:lvl>
   </w:abstractNum>
   <w:abstractNum w:abstractNumId="11" w15:restartNumberingAfterBreak="0">
-    <w:nsid w:val="34835441"/>
+    <w:nsid w:val="32046F41"/>
     <w:multiLevelType w:val="multilevel"/>
-    <w:tmpl w:val="F18E7F6E"/>
+    <w:tmpl w:val="B2D290E8"/>
     <w:lvl w:ilvl="0">
       <w:start w:val="1"/>
       <w:numFmt w:val="bullet"/>
@@ -39949,9 +42895,9 @@
     </w:lvl>
   </w:abstractNum>
   <w:abstractNum w:abstractNumId="12" w15:restartNumberingAfterBreak="0">
-    <w:nsid w:val="39425A75"/>
+    <w:nsid w:val="34835441"/>
     <w:multiLevelType w:val="multilevel"/>
-    <w:tmpl w:val="28B28CF6"/>
+    <w:tmpl w:val="F18E7F6E"/>
     <w:lvl w:ilvl="0">
       <w:start w:val="1"/>
       <w:numFmt w:val="bullet"/>
@@ -40098,9 +43044,9 @@
     </w:lvl>
   </w:abstractNum>
   <w:abstractNum w:abstractNumId="13" w15:restartNumberingAfterBreak="0">
-    <w:nsid w:val="3A6E3D5A"/>
+    <w:nsid w:val="39425A75"/>
     <w:multiLevelType w:val="multilevel"/>
-    <w:tmpl w:val="DC343514"/>
+    <w:tmpl w:val="28B28CF6"/>
     <w:lvl w:ilvl="0">
       <w:start w:val="1"/>
       <w:numFmt w:val="bullet"/>
@@ -40247,9 +43193,9 @@
     </w:lvl>
   </w:abstractNum>
   <w:abstractNum w:abstractNumId="14" w15:restartNumberingAfterBreak="0">
-    <w:nsid w:val="40096BD2"/>
+    <w:nsid w:val="3A6E3D5A"/>
     <w:multiLevelType w:val="multilevel"/>
-    <w:tmpl w:val="5540DF5E"/>
+    <w:tmpl w:val="DC343514"/>
     <w:lvl w:ilvl="0">
       <w:start w:val="1"/>
       <w:numFmt w:val="bullet"/>
@@ -40396,9 +43342,9 @@
     </w:lvl>
   </w:abstractNum>
   <w:abstractNum w:abstractNumId="15" w15:restartNumberingAfterBreak="0">
-    <w:nsid w:val="4E0E36D0"/>
+    <w:nsid w:val="40096BD2"/>
     <w:multiLevelType w:val="multilevel"/>
-    <w:tmpl w:val="10F03066"/>
+    <w:tmpl w:val="5540DF5E"/>
     <w:lvl w:ilvl="0">
       <w:start w:val="1"/>
       <w:numFmt w:val="bullet"/>
@@ -40545,9 +43491,9 @@
     </w:lvl>
   </w:abstractNum>
   <w:abstractNum w:abstractNumId="16" w15:restartNumberingAfterBreak="0">
-    <w:nsid w:val="50657CFF"/>
+    <w:nsid w:val="4E0E36D0"/>
     <w:multiLevelType w:val="multilevel"/>
-    <w:tmpl w:val="0CCEA400"/>
+    <w:tmpl w:val="10F03066"/>
     <w:lvl w:ilvl="0">
       <w:start w:val="1"/>
       <w:numFmt w:val="bullet"/>
@@ -40694,9 +43640,9 @@
     </w:lvl>
   </w:abstractNum>
   <w:abstractNum w:abstractNumId="17" w15:restartNumberingAfterBreak="0">
-    <w:nsid w:val="51514C74"/>
+    <w:nsid w:val="50657CFF"/>
     <w:multiLevelType w:val="multilevel"/>
-    <w:tmpl w:val="73D09050"/>
+    <w:tmpl w:val="0CCEA400"/>
     <w:lvl w:ilvl="0">
       <w:start w:val="1"/>
       <w:numFmt w:val="bullet"/>
@@ -40843,9 +43789,9 @@
     </w:lvl>
   </w:abstractNum>
   <w:abstractNum w:abstractNumId="18" w15:restartNumberingAfterBreak="0">
-    <w:nsid w:val="53C1476A"/>
+    <w:nsid w:val="51514C74"/>
     <w:multiLevelType w:val="multilevel"/>
-    <w:tmpl w:val="E7BA49FE"/>
+    <w:tmpl w:val="73D09050"/>
     <w:lvl w:ilvl="0">
       <w:start w:val="1"/>
       <w:numFmt w:val="bullet"/>
@@ -40992,9 +43938,9 @@
     </w:lvl>
   </w:abstractNum>
   <w:abstractNum w:abstractNumId="19" w15:restartNumberingAfterBreak="0">
-    <w:nsid w:val="573438E2"/>
+    <w:nsid w:val="53C1476A"/>
     <w:multiLevelType w:val="multilevel"/>
-    <w:tmpl w:val="04E4EB42"/>
+    <w:tmpl w:val="E7BA49FE"/>
     <w:lvl w:ilvl="0">
       <w:start w:val="1"/>
       <w:numFmt w:val="bullet"/>
@@ -41141,9 +44087,9 @@
     </w:lvl>
   </w:abstractNum>
   <w:abstractNum w:abstractNumId="20" w15:restartNumberingAfterBreak="0">
-    <w:nsid w:val="6A6D366F"/>
+    <w:nsid w:val="573438E2"/>
     <w:multiLevelType w:val="multilevel"/>
-    <w:tmpl w:val="EC6224DA"/>
+    <w:tmpl w:val="04E4EB42"/>
     <w:lvl w:ilvl="0">
       <w:start w:val="1"/>
       <w:numFmt w:val="bullet"/>
@@ -41290,9 +44236,9 @@
     </w:lvl>
   </w:abstractNum>
   <w:abstractNum w:abstractNumId="21" w15:restartNumberingAfterBreak="0">
-    <w:nsid w:val="7BFA73D0"/>
+    <w:nsid w:val="6A6D366F"/>
     <w:multiLevelType w:val="multilevel"/>
-    <w:tmpl w:val="6B90D784"/>
+    <w:tmpl w:val="EC6224DA"/>
     <w:lvl w:ilvl="0">
       <w:start w:val="1"/>
       <w:numFmt w:val="bullet"/>
@@ -41439,9 +44385,9 @@
     </w:lvl>
   </w:abstractNum>
   <w:abstractNum w:abstractNumId="22" w15:restartNumberingAfterBreak="0">
-    <w:nsid w:val="7E7942B9"/>
+    <w:nsid w:val="7BFA73D0"/>
     <w:multiLevelType w:val="multilevel"/>
-    <w:tmpl w:val="E78A5C78"/>
+    <w:tmpl w:val="6B90D784"/>
     <w:lvl w:ilvl="0">
       <w:start w:val="1"/>
       <w:numFmt w:val="bullet"/>
@@ -41587,74 +44533,226 @@
       </w:rPr>
     </w:lvl>
   </w:abstractNum>
+  <w:abstractNum w:abstractNumId="23" w15:restartNumberingAfterBreak="0">
+    <w:nsid w:val="7E7942B9"/>
+    <w:multiLevelType w:val="multilevel"/>
+    <w:tmpl w:val="E78A5C78"/>
+    <w:lvl w:ilvl="0">
+      <w:start w:val="1"/>
+      <w:numFmt w:val="bullet"/>
+      <w:lvlText w:val=""/>
+      <w:lvlJc w:val="left"/>
+      <w:pPr>
+        <w:tabs>
+          <w:tab w:val="num" w:pos="720"/>
+        </w:tabs>
+        <w:ind w:left="720" w:hanging="360"/>
+      </w:pPr>
+      <w:rPr>
+        <w:rFonts w:ascii="Symbol" w:hAnsi="Symbol" w:hint="default"/>
+        <w:sz w:val="20"/>
+      </w:rPr>
+    </w:lvl>
+    <w:lvl w:ilvl="1" w:tentative="1">
+      <w:start w:val="1"/>
+      <w:numFmt w:val="bullet"/>
+      <w:lvlText w:val="o"/>
+      <w:lvlJc w:val="left"/>
+      <w:pPr>
+        <w:tabs>
+          <w:tab w:val="num" w:pos="1440"/>
+        </w:tabs>
+        <w:ind w:left="1440" w:hanging="360"/>
+      </w:pPr>
+      <w:rPr>
+        <w:rFonts w:ascii="Courier New" w:hAnsi="Courier New" w:hint="default"/>
+        <w:sz w:val="20"/>
+      </w:rPr>
+    </w:lvl>
+    <w:lvl w:ilvl="2" w:tentative="1">
+      <w:start w:val="1"/>
+      <w:numFmt w:val="bullet"/>
+      <w:lvlText w:val=""/>
+      <w:lvlJc w:val="left"/>
+      <w:pPr>
+        <w:tabs>
+          <w:tab w:val="num" w:pos="2160"/>
+        </w:tabs>
+        <w:ind w:left="2160" w:hanging="360"/>
+      </w:pPr>
+      <w:rPr>
+        <w:rFonts w:ascii="Wingdings" w:hAnsi="Wingdings" w:hint="default"/>
+        <w:sz w:val="20"/>
+      </w:rPr>
+    </w:lvl>
+    <w:lvl w:ilvl="3" w:tentative="1">
+      <w:start w:val="1"/>
+      <w:numFmt w:val="bullet"/>
+      <w:lvlText w:val=""/>
+      <w:lvlJc w:val="left"/>
+      <w:pPr>
+        <w:tabs>
+          <w:tab w:val="num" w:pos="2880"/>
+        </w:tabs>
+        <w:ind w:left="2880" w:hanging="360"/>
+      </w:pPr>
+      <w:rPr>
+        <w:rFonts w:ascii="Wingdings" w:hAnsi="Wingdings" w:hint="default"/>
+        <w:sz w:val="20"/>
+      </w:rPr>
+    </w:lvl>
+    <w:lvl w:ilvl="4" w:tentative="1">
+      <w:start w:val="1"/>
+      <w:numFmt w:val="bullet"/>
+      <w:lvlText w:val=""/>
+      <w:lvlJc w:val="left"/>
+      <w:pPr>
+        <w:tabs>
+          <w:tab w:val="num" w:pos="3600"/>
+        </w:tabs>
+        <w:ind w:left="3600" w:hanging="360"/>
+      </w:pPr>
+      <w:rPr>
+        <w:rFonts w:ascii="Wingdings" w:hAnsi="Wingdings" w:hint="default"/>
+        <w:sz w:val="20"/>
+      </w:rPr>
+    </w:lvl>
+    <w:lvl w:ilvl="5" w:tentative="1">
+      <w:start w:val="1"/>
+      <w:numFmt w:val="bullet"/>
+      <w:lvlText w:val=""/>
+      <w:lvlJc w:val="left"/>
+      <w:pPr>
+        <w:tabs>
+          <w:tab w:val="num" w:pos="4320"/>
+        </w:tabs>
+        <w:ind w:left="4320" w:hanging="360"/>
+      </w:pPr>
+      <w:rPr>
+        <w:rFonts w:ascii="Wingdings" w:hAnsi="Wingdings" w:hint="default"/>
+        <w:sz w:val="20"/>
+      </w:rPr>
+    </w:lvl>
+    <w:lvl w:ilvl="6" w:tentative="1">
+      <w:start w:val="1"/>
+      <w:numFmt w:val="bullet"/>
+      <w:lvlText w:val=""/>
+      <w:lvlJc w:val="left"/>
+      <w:pPr>
+        <w:tabs>
+          <w:tab w:val="num" w:pos="5040"/>
+        </w:tabs>
+        <w:ind w:left="5040" w:hanging="360"/>
+      </w:pPr>
+      <w:rPr>
+        <w:rFonts w:ascii="Wingdings" w:hAnsi="Wingdings" w:hint="default"/>
+        <w:sz w:val="20"/>
+      </w:rPr>
+    </w:lvl>
+    <w:lvl w:ilvl="7" w:tentative="1">
+      <w:start w:val="1"/>
+      <w:numFmt w:val="bullet"/>
+      <w:lvlText w:val=""/>
+      <w:lvlJc w:val="left"/>
+      <w:pPr>
+        <w:tabs>
+          <w:tab w:val="num" w:pos="5760"/>
+        </w:tabs>
+        <w:ind w:left="5760" w:hanging="360"/>
+      </w:pPr>
+      <w:rPr>
+        <w:rFonts w:ascii="Wingdings" w:hAnsi="Wingdings" w:hint="default"/>
+        <w:sz w:val="20"/>
+      </w:rPr>
+    </w:lvl>
+    <w:lvl w:ilvl="8" w:tentative="1">
+      <w:start w:val="1"/>
+      <w:numFmt w:val="bullet"/>
+      <w:lvlText w:val=""/>
+      <w:lvlJc w:val="left"/>
+      <w:pPr>
+        <w:tabs>
+          <w:tab w:val="num" w:pos="6480"/>
+        </w:tabs>
+        <w:ind w:left="6480" w:hanging="360"/>
+      </w:pPr>
+      <w:rPr>
+        <w:rFonts w:ascii="Wingdings" w:hAnsi="Wingdings" w:hint="default"/>
+        <w:sz w:val="20"/>
+      </w:rPr>
+    </w:lvl>
+  </w:abstractNum>
   <w:num w:numId="1">
-    <w:abstractNumId w:val="1"/>
+    <w:abstractNumId w:val="2"/>
   </w:num>
   <w:num w:numId="2">
+    <w:abstractNumId w:val="12"/>
+  </w:num>
+  <w:num w:numId="3">
+    <w:abstractNumId w:val="17"/>
+  </w:num>
+  <w:num w:numId="4">
+    <w:abstractNumId w:val="8"/>
+  </w:num>
+  <w:num w:numId="5">
+    <w:abstractNumId w:val="6"/>
+  </w:num>
+  <w:num w:numId="6">
+    <w:abstractNumId w:val="21"/>
+  </w:num>
+  <w:num w:numId="7">
+    <w:abstractNumId w:val="20"/>
+  </w:num>
+  <w:num w:numId="8">
+    <w:abstractNumId w:val="18"/>
+  </w:num>
+  <w:num w:numId="9">
+    <w:abstractNumId w:val="9"/>
+  </w:num>
+  <w:num w:numId="10">
+    <w:abstractNumId w:val="7"/>
+  </w:num>
+  <w:num w:numId="11">
+    <w:abstractNumId w:val="4"/>
+  </w:num>
+  <w:num w:numId="12">
     <w:abstractNumId w:val="11"/>
   </w:num>
-  <w:num w:numId="3">
+  <w:num w:numId="13">
+    <w:abstractNumId w:val="3"/>
+  </w:num>
+  <w:num w:numId="14">
     <w:abstractNumId w:val="16"/>
   </w:num>
-  <w:num w:numId="4">
-    <w:abstractNumId w:val="7"/>
+  <w:num w:numId="15">
+    <w:abstractNumId w:val="19"/>
   </w:num>
-  <w:num w:numId="5">
+  <w:num w:numId="16">
+    <w:abstractNumId w:val="15"/>
+  </w:num>
+  <w:num w:numId="17">
+    <w:abstractNumId w:val="22"/>
+  </w:num>
+  <w:num w:numId="18">
+    <w:abstractNumId w:val="13"/>
+  </w:num>
+  <w:num w:numId="19">
     <w:abstractNumId w:val="5"/>
   </w:num>
-  <w:num w:numId="6">
-    <w:abstractNumId w:val="20"/>
-  </w:num>
-  <w:num w:numId="7">
-    <w:abstractNumId w:val="19"/>
-  </w:num>
-  <w:num w:numId="8">
-    <w:abstractNumId w:val="17"/>
-  </w:num>
-  <w:num w:numId="9">
-    <w:abstractNumId w:val="8"/>
-  </w:num>
-  <w:num w:numId="10">
-    <w:abstractNumId w:val="6"/>
-  </w:num>
-  <w:num w:numId="11">
-    <w:abstractNumId w:val="3"/>
-  </w:num>
-  <w:num w:numId="12">
+  <w:num w:numId="20">
     <w:abstractNumId w:val="10"/>
-  </w:num>
-  <w:num w:numId="13">
-    <w:abstractNumId w:val="2"/>
-  </w:num>
-  <w:num w:numId="14">
-    <w:abstractNumId w:val="15"/>
-  </w:num>
-  <w:num w:numId="15">
-    <w:abstractNumId w:val="18"/>
-  </w:num>
-  <w:num w:numId="16">
-    <w:abstractNumId w:val="14"/>
-  </w:num>
-  <w:num w:numId="17">
-    <w:abstractNumId w:val="21"/>
-  </w:num>
-  <w:num w:numId="18">
-    <w:abstractNumId w:val="12"/>
-  </w:num>
-  <w:num w:numId="19">
-    <w:abstractNumId w:val="4"/>
-  </w:num>
-  <w:num w:numId="20">
-    <w:abstractNumId w:val="9"/>
   </w:num>
   <w:num w:numId="21">
     <w:abstractNumId w:val="0"/>
   </w:num>
   <w:num w:numId="22">
-    <w:abstractNumId w:val="13"/>
+    <w:abstractNumId w:val="14"/>
   </w:num>
   <w:num w:numId="23">
-    <w:abstractNumId w:val="22"/>
+    <w:abstractNumId w:val="23"/>
+  </w:num>
+  <w:num w:numId="24">
+    <w:abstractNumId w:val="1"/>
   </w:num>
 </w:numbering>
 </file>
@@ -42053,6 +45151,27 @@
     <w:name w:val="Normal"/>
     <w:qFormat/>
   </w:style>
+  <w:style w:type="paragraph" w:styleId="Heading1">
+    <w:name w:val="heading 1"/>
+    <w:basedOn w:val="Normal"/>
+    <w:next w:val="Normal"/>
+    <w:link w:val="Heading1Char"/>
+    <w:uiPriority w:val="9"/>
+    <w:qFormat/>
+    <w:rsid w:val="00D32707"/>
+    <w:pPr>
+      <w:keepNext/>
+      <w:keepLines/>
+      <w:spacing w:before="240" w:after="0"/>
+      <w:outlineLvl w:val="0"/>
+    </w:pPr>
+    <w:rPr>
+      <w:rFonts w:asciiTheme="majorHAnsi" w:eastAsiaTheme="majorEastAsia" w:hAnsiTheme="majorHAnsi" w:cstheme="majorBidi"/>
+      <w:color w:val="2E74B5" w:themeColor="accent1" w:themeShade="BF"/>
+      <w:sz w:val="32"/>
+      <w:szCs w:val="32"/>
+    </w:rPr>
+  </w:style>
   <w:style w:type="paragraph" w:styleId="Heading2">
     <w:name w:val="heading 2"/>
     <w:basedOn w:val="Normal"/>
@@ -42390,6 +45509,19 @@
     <w:basedOn w:val="DefaultParagraphFont"/>
     <w:rsid w:val="00A45F04"/>
   </w:style>
+  <w:style w:type="character" w:customStyle="1" w:styleId="Heading1Char">
+    <w:name w:val="Heading 1 Char"/>
+    <w:basedOn w:val="DefaultParagraphFont"/>
+    <w:link w:val="Heading1"/>
+    <w:uiPriority w:val="9"/>
+    <w:rsid w:val="00D32707"/>
+    <w:rPr>
+      <w:rFonts w:asciiTheme="majorHAnsi" w:eastAsiaTheme="majorEastAsia" w:hAnsiTheme="majorHAnsi" w:cstheme="majorBidi"/>
+      <w:color w:val="2E74B5" w:themeColor="accent1" w:themeShade="BF"/>
+      <w:sz w:val="32"/>
+      <w:szCs w:val="32"/>
+    </w:rPr>
+  </w:style>
 </w:styles>
 </file>
 

</xml_diff>